<commit_message>
add simple training data
</commit_message>
<xml_diff>
--- a/sample_numbers.docx
+++ b/sample_numbers.docx
@@ -853,6 +853,186 @@
           <w:sz w:val="36"/>
           <w:szCs w:val="36"/>
         </w:rPr>
+        <w:t>38247192365938124733</w:t>
+      </w:r>
+    </w:p>
+    <w:p>
+      <w:pPr>
+        <w:rPr>
+          <w:rFonts w:ascii="Abadi MT Condensed Light" w:hAnsi="Abadi MT Condensed Light"/>
+          <w:sz w:val="36"/>
+          <w:szCs w:val="36"/>
+        </w:rPr>
+      </w:pPr>
+      <w:r>
+        <w:rPr>
+          <w:rFonts w:ascii="Abadi MT Condensed Light" w:hAnsi="Abadi MT Condensed Light"/>
+          <w:sz w:val="36"/>
+          <w:szCs w:val="36"/>
+        </w:rPr>
+        <w:t>12938741265103841233</w:t>
+      </w:r>
+    </w:p>
+    <w:p>
+      <w:pPr>
+        <w:rPr>
+          <w:rFonts w:ascii="Abadi MT Condensed Light" w:hAnsi="Abadi MT Condensed Light"/>
+          <w:sz w:val="36"/>
+          <w:szCs w:val="36"/>
+        </w:rPr>
+      </w:pPr>
+      <w:r>
+        <w:rPr>
+          <w:rFonts w:ascii="Abadi MT Condensed Light" w:hAnsi="Abadi MT Condensed Light"/>
+          <w:sz w:val="36"/>
+          <w:szCs w:val="36"/>
+        </w:rPr>
+        <w:t>12893741098237428353</w:t>
+      </w:r>
+    </w:p>
+    <w:p>
+      <w:pPr>
+        <w:rPr>
+          <w:rFonts w:ascii="Abadi MT Condensed Light" w:hAnsi="Abadi MT Condensed Light"/>
+          <w:sz w:val="36"/>
+          <w:szCs w:val="36"/>
+        </w:rPr>
+      </w:pPr>
+      <w:r>
+        <w:rPr>
+          <w:rFonts w:ascii="Abadi MT Condensed Light" w:hAnsi="Abadi MT Condensed Light"/>
+          <w:sz w:val="36"/>
+          <w:szCs w:val="36"/>
+        </w:rPr>
+        <w:t>34810238751823473815</w:t>
+      </w:r>
+    </w:p>
+    <w:p>
+      <w:pPr>
+        <w:rPr>
+          <w:rFonts w:ascii="Abadi MT Condensed Light" w:hAnsi="Abadi MT Condensed Light"/>
+          <w:sz w:val="36"/>
+          <w:szCs w:val="36"/>
+        </w:rPr>
+      </w:pPr>
+      <w:r>
+        <w:rPr>
+          <w:rFonts w:ascii="Abadi MT Condensed Light" w:hAnsi="Abadi MT Condensed Light"/>
+          <w:sz w:val="36"/>
+          <w:szCs w:val="36"/>
+        </w:rPr>
+        <w:t>12348712935619823432</w:t>
+      </w:r>
+    </w:p>
+    <w:p>
+      <w:pPr>
+        <w:rPr>
+          <w:rFonts w:ascii="Abadi MT Condensed Light" w:hAnsi="Abadi MT Condensed Light"/>
+          <w:sz w:val="36"/>
+          <w:szCs w:val="36"/>
+        </w:rPr>
+      </w:pPr>
+    </w:p>
+    <w:p>
+      <w:pPr>
+        <w:rPr>
+          <w:rFonts w:ascii="Abadi MT Condensed Light" w:hAnsi="Abadi MT Condensed Light"/>
+          <w:sz w:val="36"/>
+          <w:szCs w:val="36"/>
+        </w:rPr>
+      </w:pPr>
+      <w:r>
+        <w:rPr>
+          <w:rFonts w:ascii="Abadi MT Condensed Light" w:hAnsi="Abadi MT Condensed Light"/>
+          <w:sz w:val="36"/>
+          <w:szCs w:val="36"/>
+        </w:rPr>
+        <w:t>12384791235789123743</w:t>
+      </w:r>
+    </w:p>
+    <w:p>
+      <w:pPr>
+        <w:rPr>
+          <w:rFonts w:ascii="Abadi MT Condensed Light" w:hAnsi="Abadi MT Condensed Light"/>
+          <w:sz w:val="36"/>
+          <w:szCs w:val="36"/>
+        </w:rPr>
+      </w:pPr>
+      <w:r>
+        <w:rPr>
+          <w:rFonts w:ascii="Abadi MT Condensed Light" w:hAnsi="Abadi MT Condensed Light"/>
+          <w:sz w:val="36"/>
+          <w:szCs w:val="36"/>
+        </w:rPr>
+        <w:t>12384791234912651892</w:t>
+      </w:r>
+    </w:p>
+    <w:p>
+      <w:pPr>
+        <w:rPr>
+          <w:rFonts w:ascii="Abadi MT Condensed Light" w:hAnsi="Abadi MT Condensed Light"/>
+          <w:sz w:val="36"/>
+          <w:szCs w:val="36"/>
+        </w:rPr>
+      </w:pPr>
+      <w:r>
+        <w:rPr>
+          <w:rFonts w:ascii="Abadi MT Condensed Light" w:hAnsi="Abadi MT Condensed Light"/>
+          <w:sz w:val="36"/>
+          <w:szCs w:val="36"/>
+        </w:rPr>
+        <w:t>21384712936591823749</w:t>
+      </w:r>
+    </w:p>
+    <w:p>
+      <w:pPr>
+        <w:rPr>
+          <w:rFonts w:ascii="Abadi MT Condensed Light" w:hAnsi="Abadi MT Condensed Light"/>
+          <w:sz w:val="36"/>
+          <w:szCs w:val="36"/>
+        </w:rPr>
+      </w:pPr>
+      <w:r>
+        <w:rPr>
+          <w:rFonts w:ascii="Abadi MT Condensed Light" w:hAnsi="Abadi MT Condensed Light"/>
+          <w:sz w:val="36"/>
+          <w:szCs w:val="36"/>
+        </w:rPr>
+        <w:t>12349812937591823749</w:t>
+      </w:r>
+    </w:p>
+    <w:p>
+      <w:pPr>
+        <w:rPr>
+          <w:rFonts w:ascii="Abadi MT Condensed Light" w:hAnsi="Abadi MT Condensed Light"/>
+          <w:sz w:val="36"/>
+          <w:szCs w:val="36"/>
+        </w:rPr>
+      </w:pPr>
+      <w:r>
+        <w:rPr>
+          <w:rFonts w:ascii="Abadi MT Condensed Light" w:hAnsi="Abadi MT Condensed Light"/>
+          <w:sz w:val="36"/>
+          <w:szCs w:val="36"/>
+        </w:rPr>
+        <w:t>12394871239471298374</w:t>
+      </w:r>
+    </w:p>
+    <w:p>
+      <w:pPr>
+        <w:rPr>
+          <w:rFonts w:ascii="Abadi MT Condensed Light" w:hAnsi="Abadi MT Condensed Light"/>
+          <w:sz w:val="36"/>
+          <w:szCs w:val="36"/>
+        </w:rPr>
+      </w:pPr>
+      <w:r>
+        <w:rPr>
+          <w:rFonts w:ascii="Abadi MT Condensed Light" w:hAnsi="Abadi MT Condensed Light"/>
+          <w:sz w:val="36"/>
+          <w:szCs w:val="36"/>
+        </w:rPr>
+        <w:lastRenderedPageBreak/>
         <w:t>Cambria:</w:t>
       </w:r>
     </w:p>
@@ -1120,778 +1300,1124 @@
           <w:szCs w:val="36"/>
         </w:rPr>
       </w:pPr>
+    </w:p>
+    <w:p>
+      <w:pPr>
+        <w:rPr>
+          <w:sz w:val="36"/>
+          <w:szCs w:val="36"/>
+        </w:rPr>
+      </w:pPr>
+      <w:r>
+        <w:rPr>
+          <w:sz w:val="36"/>
+          <w:szCs w:val="36"/>
+        </w:rPr>
+        <w:t>20427</w:t>
+      </w:r>
+      <w:r>
+        <w:rPr>
+          <w:rFonts w:ascii="Wingdings" w:hAnsi="Wingdings"/>
+          <w:sz w:val="36"/>
+          <w:szCs w:val="36"/>
+        </w:rPr>
+        <w:t></w:t>
+      </w:r>
+      <w:r>
+        <w:rPr>
+          <w:sz w:val="36"/>
+          <w:szCs w:val="36"/>
+        </w:rPr>
+        <w:t>357348524386</w:t>
+      </w:r>
+      <w:r>
+        <w:rPr>
+          <w:rFonts w:ascii="Wingdings" w:hAnsi="Wingdings"/>
+          <w:sz w:val="36"/>
+          <w:szCs w:val="36"/>
+        </w:rPr>
+        <w:t></w:t>
+      </w:r>
+      <w:r>
+        <w:rPr>
+          <w:sz w:val="36"/>
+          <w:szCs w:val="36"/>
+        </w:rPr>
+        <w:t>5</w:t>
+      </w:r>
+    </w:p>
+    <w:p>
+      <w:pPr>
+        <w:rPr>
+          <w:sz w:val="36"/>
+          <w:szCs w:val="36"/>
+        </w:rPr>
+      </w:pPr>
+      <w:r>
+        <w:rPr>
+          <w:sz w:val="36"/>
+          <w:szCs w:val="36"/>
+        </w:rPr>
+        <w:t>0316413</w:t>
+      </w:r>
+      <w:r>
+        <w:rPr>
+          <w:rFonts w:ascii="Wingdings" w:hAnsi="Wingdings"/>
+          <w:sz w:val="36"/>
+          <w:szCs w:val="36"/>
+        </w:rPr>
+        <w:t></w:t>
+      </w:r>
+      <w:r>
+        <w:rPr>
+          <w:sz w:val="36"/>
+          <w:szCs w:val="36"/>
+        </w:rPr>
+        <w:t>856184671037</w:t>
+      </w:r>
+    </w:p>
+    <w:p>
+      <w:pPr>
+        <w:rPr>
+          <w:rFonts w:ascii="Wingdings" w:hAnsi="Wingdings"/>
+          <w:sz w:val="36"/>
+          <w:szCs w:val="36"/>
+        </w:rPr>
+      </w:pPr>
+      <w:r>
+        <w:rPr>
+          <w:rFonts w:ascii="Wingdings" w:hAnsi="Wingdings"/>
+          <w:sz w:val="36"/>
+          <w:szCs w:val="36"/>
+        </w:rPr>
+        <w:t></w:t>
+      </w:r>
+      <w:r>
+        <w:rPr>
+          <w:sz w:val="36"/>
+          <w:szCs w:val="36"/>
+        </w:rPr>
+        <w:t>53713607</w:t>
+      </w:r>
+      <w:r>
+        <w:rPr>
+          <w:rFonts w:ascii="Wingdings" w:hAnsi="Wingdings"/>
+          <w:sz w:val="36"/>
+          <w:szCs w:val="36"/>
+        </w:rPr>
+        <w:t></w:t>
+      </w:r>
+      <w:r>
+        <w:rPr>
+          <w:sz w:val="36"/>
+          <w:szCs w:val="36"/>
+        </w:rPr>
+        <w:t>517364017</w:t>
+      </w:r>
+      <w:r>
+        <w:rPr>
+          <w:rFonts w:ascii="Wingdings" w:hAnsi="Wingdings"/>
+          <w:sz w:val="36"/>
+          <w:szCs w:val="36"/>
+        </w:rPr>
+        <w:t></w:t>
+      </w:r>
+    </w:p>
+    <w:p>
+      <w:pPr>
+        <w:rPr>
+          <w:sz w:val="36"/>
+          <w:szCs w:val="36"/>
+        </w:rPr>
+      </w:pPr>
+      <w:r>
+        <w:rPr>
+          <w:rFonts w:ascii="Wingdings" w:hAnsi="Wingdings"/>
+          <w:sz w:val="36"/>
+          <w:szCs w:val="36"/>
+        </w:rPr>
+        <w:t></w:t>
+      </w:r>
+      <w:r>
+        <w:rPr>
+          <w:sz w:val="36"/>
+          <w:szCs w:val="36"/>
+        </w:rPr>
+        <w:t>36510173612</w:t>
+      </w:r>
+      <w:r>
+        <w:rPr>
+          <w:rFonts w:ascii="Wingdings" w:hAnsi="Wingdings"/>
+          <w:sz w:val="36"/>
+          <w:szCs w:val="36"/>
+        </w:rPr>
+        <w:t></w:t>
+      </w:r>
+      <w:r>
+        <w:rPr>
+          <w:sz w:val="36"/>
+          <w:szCs w:val="36"/>
+        </w:rPr>
+        <w:t>394</w:t>
+      </w:r>
+      <w:r>
+        <w:rPr>
+          <w:rFonts w:ascii="Wingdings" w:hAnsi="Wingdings"/>
+          <w:sz w:val="36"/>
+          <w:szCs w:val="36"/>
+        </w:rPr>
+        <w:t></w:t>
+      </w:r>
+      <w:r>
+        <w:rPr>
+          <w:sz w:val="36"/>
+          <w:szCs w:val="36"/>
+        </w:rPr>
+        <w:t>501</w:t>
+      </w:r>
+    </w:p>
+    <w:p>
+      <w:pPr>
+        <w:rPr>
+          <w:rFonts w:ascii="Wingdings" w:hAnsi="Wingdings"/>
+          <w:sz w:val="36"/>
+          <w:szCs w:val="36"/>
+        </w:rPr>
+      </w:pPr>
+      <w:r>
+        <w:rPr>
+          <w:sz w:val="36"/>
+          <w:szCs w:val="36"/>
+        </w:rPr>
+        <w:t>38461510</w:t>
+      </w:r>
+      <w:r>
+        <w:rPr>
+          <w:rFonts w:ascii="Wingdings" w:hAnsi="Wingdings"/>
+          <w:sz w:val="36"/>
+          <w:szCs w:val="36"/>
+        </w:rPr>
+        <w:t></w:t>
+      </w:r>
+      <w:r>
+        <w:rPr>
+          <w:sz w:val="36"/>
+          <w:szCs w:val="36"/>
+        </w:rPr>
+        <w:t>7351831736</w:t>
+      </w:r>
+      <w:r>
+        <w:rPr>
+          <w:rFonts w:ascii="Wingdings" w:hAnsi="Wingdings"/>
+          <w:sz w:val="36"/>
+          <w:szCs w:val="36"/>
+        </w:rPr>
+        <w:t></w:t>
+      </w:r>
+    </w:p>
+    <w:p>
+      <w:pPr>
+        <w:rPr>
+          <w:sz w:val="36"/>
+          <w:szCs w:val="36"/>
+        </w:rPr>
+      </w:pPr>
+    </w:p>
+    <w:p>
+      <w:pPr>
+        <w:rPr>
+          <w:sz w:val="36"/>
+          <w:szCs w:val="36"/>
+        </w:rPr>
+      </w:pPr>
+      <w:r>
+        <w:rPr>
+          <w:sz w:val="36"/>
+          <w:szCs w:val="36"/>
+        </w:rPr>
+        <w:t>24239</w:t>
+      </w:r>
+      <w:r>
+        <w:rPr>
+          <w:rFonts w:ascii="Wingdings" w:hAnsi="Wingdings"/>
+          <w:sz w:val="36"/>
+          <w:szCs w:val="36"/>
+        </w:rPr>
+        <w:t></w:t>
+      </w:r>
+      <w:r>
+        <w:rPr>
+          <w:sz w:val="36"/>
+          <w:szCs w:val="36"/>
+        </w:rPr>
+        <w:t>857923</w:t>
+      </w:r>
+      <w:r>
+        <w:rPr>
+          <w:rFonts w:ascii="Wingdings" w:hAnsi="Wingdings"/>
+          <w:sz w:val="36"/>
+          <w:szCs w:val="36"/>
+        </w:rPr>
+        <w:t></w:t>
+      </w:r>
+      <w:r>
+        <w:rPr>
+          <w:sz w:val="36"/>
+          <w:szCs w:val="36"/>
+        </w:rPr>
+        <w:t>8748126</w:t>
+      </w:r>
+    </w:p>
+    <w:p>
+      <w:pPr>
+        <w:rPr>
+          <w:sz w:val="36"/>
+          <w:szCs w:val="36"/>
+        </w:rPr>
+      </w:pPr>
+      <w:r>
+        <w:rPr>
+          <w:sz w:val="36"/>
+          <w:szCs w:val="36"/>
+        </w:rPr>
+        <w:t>3501</w:t>
+      </w:r>
+      <w:r>
+        <w:rPr>
+          <w:rFonts w:ascii="Wingdings" w:hAnsi="Wingdings"/>
+          <w:sz w:val="36"/>
+          <w:szCs w:val="36"/>
+        </w:rPr>
+        <w:t></w:t>
+      </w:r>
+      <w:r>
+        <w:rPr>
+          <w:sz w:val="36"/>
+          <w:szCs w:val="36"/>
+        </w:rPr>
+        <w:t>837</w:t>
+      </w:r>
+      <w:r>
+        <w:rPr>
+          <w:rFonts w:ascii="Wingdings" w:hAnsi="Wingdings"/>
+          <w:sz w:val="36"/>
+          <w:szCs w:val="36"/>
+        </w:rPr>
+        <w:t></w:t>
+      </w:r>
+      <w:r>
+        <w:rPr>
+          <w:sz w:val="36"/>
+          <w:szCs w:val="36"/>
+        </w:rPr>
+        <w:t>498123651</w:t>
+      </w:r>
+      <w:r>
+        <w:rPr>
+          <w:rFonts w:ascii="Wingdings" w:hAnsi="Wingdings"/>
+          <w:sz w:val="36"/>
+          <w:szCs w:val="36"/>
+        </w:rPr>
+        <w:t></w:t>
+      </w:r>
+      <w:r>
+        <w:rPr>
+          <w:sz w:val="36"/>
+          <w:szCs w:val="36"/>
+        </w:rPr>
+        <w:t>8</w:t>
+      </w:r>
+    </w:p>
+    <w:p>
+      <w:pPr>
+        <w:rPr>
+          <w:sz w:val="36"/>
+          <w:szCs w:val="36"/>
+        </w:rPr>
+      </w:pPr>
+      <w:r>
+        <w:rPr>
+          <w:sz w:val="36"/>
+          <w:szCs w:val="36"/>
+        </w:rPr>
+        <w:t>923749023650891</w:t>
+      </w:r>
+      <w:r>
+        <w:rPr>
+          <w:rFonts w:ascii="Wingdings" w:hAnsi="Wingdings"/>
+          <w:sz w:val="36"/>
+          <w:szCs w:val="36"/>
+        </w:rPr>
+        <w:t></w:t>
+      </w:r>
+      <w:r>
+        <w:rPr>
+          <w:sz w:val="36"/>
+          <w:szCs w:val="36"/>
+        </w:rPr>
+        <w:t>2374</w:t>
+      </w:r>
+    </w:p>
+    <w:p>
+      <w:pPr>
+        <w:rPr>
+          <w:sz w:val="36"/>
+          <w:szCs w:val="36"/>
+        </w:rPr>
+      </w:pPr>
+      <w:r>
+        <w:rPr>
+          <w:rFonts w:ascii="Wingdings" w:hAnsi="Wingdings"/>
+          <w:sz w:val="36"/>
+          <w:szCs w:val="36"/>
+        </w:rPr>
+        <w:t></w:t>
+      </w:r>
+      <w:r>
+        <w:rPr>
+          <w:sz w:val="36"/>
+          <w:szCs w:val="36"/>
+        </w:rPr>
+        <w:t>89</w:t>
+      </w:r>
+      <w:r>
+        <w:rPr>
+          <w:rFonts w:ascii="Wingdings" w:hAnsi="Wingdings"/>
+          <w:sz w:val="36"/>
+          <w:szCs w:val="36"/>
+        </w:rPr>
+        <w:t></w:t>
+      </w:r>
+      <w:r>
+        <w:rPr>
+          <w:rFonts w:ascii="Wingdings" w:hAnsi="Wingdings"/>
+          <w:sz w:val="36"/>
+          <w:szCs w:val="36"/>
+        </w:rPr>
+        <w:t></w:t>
+      </w:r>
+      <w:r>
+        <w:rPr>
+          <w:sz w:val="36"/>
+          <w:szCs w:val="36"/>
+        </w:rPr>
+        <w:t>2379</w:t>
+      </w:r>
+      <w:r>
+        <w:rPr>
+          <w:rFonts w:ascii="Wingdings" w:hAnsi="Wingdings"/>
+          <w:sz w:val="36"/>
+          <w:szCs w:val="36"/>
+        </w:rPr>
+        <w:t></w:t>
+      </w:r>
+      <w:r>
+        <w:rPr>
+          <w:sz w:val="36"/>
+          <w:szCs w:val="36"/>
+        </w:rPr>
+        <w:t>81</w:t>
+      </w:r>
+      <w:r>
+        <w:rPr>
+          <w:rFonts w:ascii="Wingdings" w:hAnsi="Wingdings"/>
+          <w:sz w:val="36"/>
+          <w:szCs w:val="36"/>
+        </w:rPr>
+        <w:t></w:t>
+      </w:r>
+      <w:r>
+        <w:rPr>
+          <w:sz w:val="36"/>
+          <w:szCs w:val="36"/>
+        </w:rPr>
+        <w:t>568</w:t>
+      </w:r>
+      <w:r>
+        <w:rPr>
+          <w:rFonts w:ascii="Wingdings" w:hAnsi="Wingdings"/>
+          <w:sz w:val="36"/>
+          <w:szCs w:val="36"/>
+        </w:rPr>
+        <w:t></w:t>
+      </w:r>
+      <w:r>
+        <w:rPr>
+          <w:sz w:val="36"/>
+          <w:szCs w:val="36"/>
+        </w:rPr>
+        <w:t>478</w:t>
+      </w:r>
+    </w:p>
+    <w:p>
+      <w:pPr>
+        <w:rPr>
+          <w:sz w:val="36"/>
+          <w:szCs w:val="36"/>
+        </w:rPr>
+      </w:pPr>
+      <w:r>
+        <w:rPr>
+          <w:sz w:val="36"/>
+          <w:szCs w:val="36"/>
+        </w:rPr>
+        <w:t>237</w:t>
+      </w:r>
+      <w:r>
+        <w:rPr>
+          <w:rFonts w:ascii="Wingdings" w:hAnsi="Wingdings"/>
+          <w:sz w:val="36"/>
+          <w:szCs w:val="36"/>
+        </w:rPr>
+        <w:t></w:t>
+      </w:r>
+      <w:r>
+        <w:rPr>
+          <w:sz w:val="36"/>
+          <w:szCs w:val="36"/>
+        </w:rPr>
+        <w:t>49812365823749</w:t>
+      </w:r>
+      <w:r>
+        <w:rPr>
+          <w:rFonts w:ascii="Wingdings" w:hAnsi="Wingdings"/>
+          <w:sz w:val="36"/>
+          <w:szCs w:val="36"/>
+        </w:rPr>
+        <w:t></w:t>
+      </w:r>
+      <w:r>
+        <w:rPr>
+          <w:sz w:val="36"/>
+          <w:szCs w:val="36"/>
+        </w:rPr>
+        <w:t>8</w:t>
+      </w:r>
+    </w:p>
+    <w:p>
+      <w:pPr>
+        <w:rPr>
+          <w:sz w:val="36"/>
+          <w:szCs w:val="36"/>
+        </w:rPr>
+      </w:pPr>
+    </w:p>
+    <w:p>
+      <w:pPr>
+        <w:rPr>
+          <w:sz w:val="36"/>
+          <w:szCs w:val="36"/>
+        </w:rPr>
+      </w:pPr>
+      <w:r>
+        <w:rPr>
+          <w:sz w:val="36"/>
+          <w:szCs w:val="36"/>
+        </w:rPr>
+        <w:t>32194823948713512331</w:t>
+      </w:r>
+    </w:p>
+    <w:p>
+      <w:pPr>
+        <w:rPr>
+          <w:sz w:val="36"/>
+          <w:szCs w:val="36"/>
+        </w:rPr>
+      </w:pPr>
+      <w:r>
+        <w:rPr>
+          <w:sz w:val="36"/>
+          <w:szCs w:val="36"/>
+        </w:rPr>
+        <w:t>34812309480192351234</w:t>
+      </w:r>
+    </w:p>
+    <w:p>
+      <w:pPr>
+        <w:rPr>
+          <w:sz w:val="36"/>
+          <w:szCs w:val="36"/>
+        </w:rPr>
+      </w:pPr>
+      <w:r>
+        <w:rPr>
+          <w:sz w:val="36"/>
+          <w:szCs w:val="36"/>
+        </w:rPr>
+        <w:t>12390847012386012384</w:t>
+      </w:r>
+    </w:p>
+    <w:p>
+      <w:pPr>
+        <w:rPr>
+          <w:sz w:val="36"/>
+          <w:szCs w:val="36"/>
+        </w:rPr>
+      </w:pPr>
+      <w:r>
+        <w:rPr>
+          <w:sz w:val="36"/>
+          <w:szCs w:val="36"/>
+        </w:rPr>
+        <w:t>12374610237408126323</w:t>
+      </w:r>
+    </w:p>
+    <w:p>
+      <w:pPr>
+        <w:rPr>
+          <w:sz w:val="36"/>
+          <w:szCs w:val="36"/>
+        </w:rPr>
+      </w:pPr>
+      <w:r>
+        <w:rPr>
+          <w:sz w:val="36"/>
+          <w:szCs w:val="36"/>
+        </w:rPr>
+        <w:t>32894710283947892364</w:t>
+      </w:r>
+    </w:p>
+    <w:p>
+      <w:pPr>
+        <w:rPr>
+          <w:sz w:val="36"/>
+          <w:szCs w:val="36"/>
+        </w:rPr>
+      </w:pPr>
+    </w:p>
+    <w:p>
+      <w:pPr>
+        <w:rPr>
+          <w:sz w:val="36"/>
+          <w:szCs w:val="36"/>
+        </w:rPr>
+      </w:pPr>
+      <w:r>
+        <w:rPr>
+          <w:sz w:val="36"/>
+          <w:szCs w:val="36"/>
+        </w:rPr>
+        <w:t>12384712937598723894</w:t>
+      </w:r>
+    </w:p>
+    <w:p>
+      <w:pPr>
+        <w:rPr>
+          <w:sz w:val="36"/>
+          <w:szCs w:val="36"/>
+        </w:rPr>
+      </w:pPr>
+      <w:r>
+        <w:rPr>
+          <w:sz w:val="36"/>
+          <w:szCs w:val="36"/>
+        </w:rPr>
+        <w:t>12394819023895732984</w:t>
+      </w:r>
+    </w:p>
+    <w:p>
+      <w:pPr>
+        <w:rPr>
+          <w:sz w:val="36"/>
+          <w:szCs w:val="36"/>
+        </w:rPr>
+      </w:pPr>
+      <w:r>
+        <w:rPr>
+          <w:sz w:val="36"/>
+          <w:szCs w:val="36"/>
+        </w:rPr>
+        <w:t>12763481723498236593</w:t>
+      </w:r>
+    </w:p>
+    <w:p>
+      <w:pPr>
+        <w:rPr>
+          <w:sz w:val="36"/>
+          <w:szCs w:val="36"/>
+        </w:rPr>
+      </w:pPr>
+      <w:r>
+        <w:rPr>
+          <w:sz w:val="36"/>
+          <w:szCs w:val="36"/>
+        </w:rPr>
+        <w:t>23498759834658934734</w:t>
+      </w:r>
+    </w:p>
+    <w:p>
+      <w:pPr>
+        <w:rPr>
+          <w:sz w:val="36"/>
+          <w:szCs w:val="36"/>
+        </w:rPr>
+      </w:pPr>
+      <w:r>
+        <w:rPr>
+          <w:sz w:val="36"/>
+          <w:szCs w:val="36"/>
+        </w:rPr>
+        <w:t>39487598347589346589</w:t>
+      </w:r>
+    </w:p>
+    <w:p>
+      <w:pPr>
+        <w:rPr>
+          <w:sz w:val="36"/>
+          <w:szCs w:val="36"/>
+        </w:rPr>
+      </w:pPr>
+      <w:r>
+        <w:rPr>
+          <w:sz w:val="36"/>
+          <w:szCs w:val="36"/>
+        </w:rPr>
+        <w:t>Times New Roman</w:t>
+      </w:r>
+    </w:p>
+    <w:p>
+      <w:pPr>
+        <w:rPr>
+          <w:rFonts w:ascii="Times New Roman" w:hAnsi="Times New Roman" w:cs="Times New Roman"/>
+          <w:sz w:val="36"/>
+          <w:szCs w:val="36"/>
+        </w:rPr>
+      </w:pPr>
+      <w:r>
+        <w:rPr>
+          <w:rFonts w:ascii="Times New Roman" w:hAnsi="Times New Roman" w:cs="Times New Roman"/>
+          <w:sz w:val="36"/>
+          <w:szCs w:val="36"/>
+        </w:rPr>
+        <w:t>28651996</w:t>
+      </w:r>
+      <w:r>
+        <w:rPr>
+          <w:rFonts w:ascii="Wingdings" w:hAnsi="Wingdings"/>
+          <w:sz w:val="36"/>
+          <w:szCs w:val="36"/>
+        </w:rPr>
+        <w:t></w:t>
+      </w:r>
+      <w:r>
+        <w:rPr>
+          <w:rFonts w:ascii="Times New Roman" w:hAnsi="Times New Roman" w:cs="Times New Roman"/>
+          <w:sz w:val="36"/>
+          <w:szCs w:val="36"/>
+        </w:rPr>
+        <w:t>510651200</w:t>
+      </w:r>
+      <w:r>
+        <w:rPr>
+          <w:rFonts w:ascii="Wingdings" w:hAnsi="Wingdings"/>
+          <w:sz w:val="36"/>
+          <w:szCs w:val="36"/>
+        </w:rPr>
+        <w:t></w:t>
+      </w:r>
+      <w:r>
+        <w:rPr>
+          <w:rFonts w:ascii="Times New Roman" w:hAnsi="Times New Roman" w:cs="Times New Roman"/>
+          <w:sz w:val="36"/>
+          <w:szCs w:val="36"/>
+        </w:rPr>
+        <w:t>5</w:t>
+      </w:r>
+    </w:p>
+    <w:p>
+      <w:pPr>
+        <w:rPr>
+          <w:rFonts w:ascii="Times New Roman" w:hAnsi="Times New Roman" w:cs="Times New Roman"/>
+          <w:sz w:val="36"/>
+          <w:szCs w:val="36"/>
+        </w:rPr>
+      </w:pPr>
+      <w:r>
+        <w:rPr>
+          <w:rFonts w:ascii="Times New Roman" w:hAnsi="Times New Roman" w:cs="Times New Roman"/>
+          <w:sz w:val="36"/>
+          <w:szCs w:val="36"/>
+        </w:rPr>
+        <w:t>710</w:t>
+      </w:r>
+      <w:r>
+        <w:rPr>
+          <w:rFonts w:ascii="Wingdings" w:hAnsi="Wingdings"/>
+          <w:sz w:val="36"/>
+          <w:szCs w:val="36"/>
+        </w:rPr>
+        <w:t></w:t>
+      </w:r>
+      <w:r>
+        <w:rPr>
+          <w:rFonts w:ascii="Times New Roman" w:hAnsi="Times New Roman" w:cs="Times New Roman"/>
+          <w:sz w:val="36"/>
+          <w:szCs w:val="36"/>
+        </w:rPr>
+        <w:t>397500786103</w:t>
+      </w:r>
+      <w:r>
+        <w:rPr>
+          <w:rFonts w:ascii="Wingdings" w:hAnsi="Wingdings"/>
+          <w:sz w:val="36"/>
+          <w:szCs w:val="36"/>
+        </w:rPr>
+        <w:t></w:t>
+      </w:r>
+      <w:r>
+        <w:rPr>
+          <w:rFonts w:ascii="Times New Roman" w:hAnsi="Times New Roman" w:cs="Times New Roman"/>
+          <w:sz w:val="36"/>
+          <w:szCs w:val="36"/>
+        </w:rPr>
+        <w:t>2</w:t>
+      </w:r>
+      <w:r>
+        <w:rPr>
+          <w:rFonts w:ascii="Wingdings" w:hAnsi="Wingdings"/>
+          <w:sz w:val="36"/>
+          <w:szCs w:val="36"/>
+        </w:rPr>
+        <w:t></w:t>
+      </w:r>
+      <w:r>
+        <w:rPr>
+          <w:rFonts w:ascii="Times New Roman" w:hAnsi="Times New Roman" w:cs="Times New Roman"/>
+          <w:sz w:val="36"/>
+          <w:szCs w:val="36"/>
+        </w:rPr>
+        <w:t>6</w:t>
+      </w:r>
+    </w:p>
+    <w:p>
+      <w:pPr>
+        <w:rPr>
+          <w:rFonts w:ascii="Times New Roman" w:hAnsi="Times New Roman" w:cs="Times New Roman"/>
+          <w:sz w:val="36"/>
+          <w:szCs w:val="36"/>
+        </w:rPr>
+      </w:pPr>
+      <w:r>
+        <w:rPr>
+          <w:rFonts w:ascii="Times New Roman" w:hAnsi="Times New Roman" w:cs="Times New Roman"/>
+          <w:sz w:val="36"/>
+          <w:szCs w:val="36"/>
+        </w:rPr>
+        <w:t>413750</w:t>
+      </w:r>
+      <w:r>
+        <w:rPr>
+          <w:rFonts w:ascii="Wingdings" w:hAnsi="Wingdings"/>
+          <w:sz w:val="36"/>
+          <w:szCs w:val="36"/>
+        </w:rPr>
+        <w:t></w:t>
+      </w:r>
+      <w:r>
+        <w:rPr>
+          <w:rFonts w:ascii="Times New Roman" w:hAnsi="Times New Roman" w:cs="Times New Roman"/>
+          <w:sz w:val="36"/>
+          <w:szCs w:val="36"/>
+        </w:rPr>
+        <w:t>1376417</w:t>
+      </w:r>
+      <w:r>
+        <w:rPr>
+          <w:rFonts w:ascii="Wingdings" w:hAnsi="Wingdings"/>
+          <w:sz w:val="36"/>
+          <w:szCs w:val="36"/>
+        </w:rPr>
+        <w:t></w:t>
+      </w:r>
+      <w:r>
+        <w:rPr>
+          <w:rFonts w:ascii="Times New Roman" w:hAnsi="Times New Roman" w:cs="Times New Roman"/>
+          <w:sz w:val="36"/>
+          <w:szCs w:val="36"/>
+        </w:rPr>
+        <w:t>35137</w:t>
+      </w:r>
+    </w:p>
+    <w:p>
+      <w:pPr>
+        <w:rPr>
+          <w:rFonts w:ascii="Times New Roman" w:hAnsi="Times New Roman" w:cs="Times New Roman"/>
+          <w:sz w:val="36"/>
+          <w:szCs w:val="36"/>
+        </w:rPr>
+      </w:pPr>
+      <w:r>
+        <w:rPr>
+          <w:rFonts w:ascii="Times New Roman" w:hAnsi="Times New Roman" w:cs="Times New Roman"/>
+          <w:sz w:val="36"/>
+          <w:szCs w:val="36"/>
+        </w:rPr>
+        <w:t>647135</w:t>
+      </w:r>
+      <w:r>
+        <w:rPr>
+          <w:rFonts w:ascii="Wingdings" w:hAnsi="Wingdings"/>
+          <w:sz w:val="36"/>
+          <w:szCs w:val="36"/>
+        </w:rPr>
+        <w:t></w:t>
+      </w:r>
+      <w:r>
+        <w:rPr>
+          <w:rFonts w:ascii="Times New Roman" w:hAnsi="Times New Roman" w:cs="Times New Roman"/>
+          <w:sz w:val="36"/>
+          <w:szCs w:val="36"/>
+        </w:rPr>
+        <w:t>0137650</w:t>
+      </w:r>
+      <w:r>
+        <w:rPr>
+          <w:rFonts w:ascii="Wingdings" w:hAnsi="Wingdings"/>
+          <w:sz w:val="36"/>
+          <w:szCs w:val="36"/>
+        </w:rPr>
+        <w:t></w:t>
+      </w:r>
+      <w:r>
+        <w:rPr>
+          <w:rFonts w:ascii="Times New Roman" w:hAnsi="Times New Roman" w:cs="Times New Roman"/>
+          <w:sz w:val="36"/>
+          <w:szCs w:val="36"/>
+        </w:rPr>
+        <w:t>18237</w:t>
+      </w:r>
+    </w:p>
+    <w:p>
+      <w:pPr>
+        <w:rPr>
+          <w:rFonts w:ascii="Times New Roman" w:hAnsi="Times New Roman" w:cs="Times New Roman"/>
+          <w:sz w:val="36"/>
+          <w:szCs w:val="36"/>
+        </w:rPr>
+      </w:pPr>
+      <w:r>
+        <w:rPr>
+          <w:rFonts w:ascii="Times New Roman" w:hAnsi="Times New Roman" w:cs="Times New Roman"/>
+          <w:sz w:val="36"/>
+          <w:szCs w:val="36"/>
+        </w:rPr>
+        <w:t>4</w:t>
+      </w:r>
+      <w:r>
+        <w:rPr>
+          <w:rFonts w:ascii="Wingdings" w:hAnsi="Wingdings"/>
+          <w:sz w:val="36"/>
+          <w:szCs w:val="36"/>
+        </w:rPr>
+        <w:t></w:t>
+      </w:r>
+      <w:r>
+        <w:rPr>
+          <w:rFonts w:ascii="Times New Roman" w:hAnsi="Times New Roman" w:cs="Times New Roman"/>
+          <w:sz w:val="36"/>
+          <w:szCs w:val="36"/>
+        </w:rPr>
+        <w:t>0183650187</w:t>
+      </w:r>
+      <w:r>
+        <w:rPr>
+          <w:rFonts w:ascii="Wingdings" w:hAnsi="Wingdings"/>
+          <w:sz w:val="36"/>
+          <w:szCs w:val="36"/>
+        </w:rPr>
+        <w:t></w:t>
+      </w:r>
+      <w:r>
+        <w:rPr>
+          <w:rFonts w:ascii="Times New Roman" w:hAnsi="Times New Roman" w:cs="Times New Roman"/>
+          <w:sz w:val="36"/>
+          <w:szCs w:val="36"/>
+        </w:rPr>
+        <w:t>3</w:t>
+      </w:r>
+      <w:r>
+        <w:rPr>
+          <w:rFonts w:ascii="Wingdings" w:hAnsi="Wingdings"/>
+          <w:sz w:val="36"/>
+          <w:szCs w:val="36"/>
+        </w:rPr>
+        <w:t></w:t>
+      </w:r>
+      <w:r>
+        <w:rPr>
+          <w:rFonts w:ascii="Times New Roman" w:hAnsi="Times New Roman" w:cs="Times New Roman"/>
+          <w:sz w:val="36"/>
+          <w:szCs w:val="36"/>
+        </w:rPr>
+        <w:t>81236</w:t>
+      </w:r>
+    </w:p>
+    <w:p>
+      <w:pPr>
+        <w:rPr>
+          <w:rFonts w:ascii="Times New Roman" w:hAnsi="Times New Roman" w:cs="Times New Roman"/>
+          <w:sz w:val="36"/>
+          <w:szCs w:val="36"/>
+        </w:rPr>
+      </w:pPr>
+    </w:p>
+    <w:p>
+      <w:pPr>
+        <w:rPr>
+          <w:rFonts w:ascii="Times New Roman" w:hAnsi="Times New Roman" w:cs="Times New Roman"/>
+          <w:sz w:val="36"/>
+          <w:szCs w:val="36"/>
+        </w:rPr>
+      </w:pPr>
+      <w:r>
+        <w:rPr>
+          <w:rFonts w:ascii="Times New Roman" w:hAnsi="Times New Roman" w:cs="Times New Roman"/>
+          <w:sz w:val="36"/>
+          <w:szCs w:val="36"/>
+        </w:rPr>
+        <w:t>501</w:t>
+      </w:r>
+      <w:r>
+        <w:rPr>
+          <w:rFonts w:ascii="Wingdings" w:hAnsi="Wingdings"/>
+          <w:sz w:val="36"/>
+          <w:szCs w:val="36"/>
+        </w:rPr>
+        <w:t></w:t>
+      </w:r>
+      <w:r>
+        <w:rPr>
+          <w:rFonts w:ascii="Times New Roman" w:hAnsi="Times New Roman" w:cs="Times New Roman"/>
+          <w:sz w:val="36"/>
+          <w:szCs w:val="36"/>
+        </w:rPr>
+        <w:t>63</w:t>
+      </w:r>
+      <w:r>
+        <w:rPr>
+          <w:rFonts w:ascii="Wingdings" w:hAnsi="Wingdings"/>
+          <w:sz w:val="36"/>
+          <w:szCs w:val="36"/>
+        </w:rPr>
+        <w:t></w:t>
+      </w:r>
+      <w:r>
+        <w:rPr>
+          <w:rFonts w:ascii="Times New Roman" w:hAnsi="Times New Roman" w:cs="Times New Roman"/>
+          <w:sz w:val="36"/>
+          <w:szCs w:val="36"/>
+        </w:rPr>
+        <w:t>572364673</w:t>
+      </w:r>
+      <w:r>
+        <w:rPr>
+          <w:rFonts w:ascii="Wingdings" w:hAnsi="Wingdings"/>
+          <w:sz w:val="36"/>
+          <w:szCs w:val="36"/>
+        </w:rPr>
+        <w:t></w:t>
+      </w:r>
+      <w:r>
+        <w:rPr>
+          <w:rFonts w:ascii="Times New Roman" w:hAnsi="Times New Roman" w:cs="Times New Roman"/>
+          <w:sz w:val="36"/>
+          <w:szCs w:val="36"/>
+        </w:rPr>
+        <w:t>467</w:t>
+      </w:r>
+    </w:p>
+    <w:p>
+      <w:pPr>
+        <w:rPr>
+          <w:rFonts w:ascii="Times New Roman" w:hAnsi="Times New Roman" w:cs="Times New Roman"/>
+          <w:sz w:val="36"/>
+          <w:szCs w:val="36"/>
+        </w:rPr>
+      </w:pPr>
+      <w:r>
+        <w:rPr>
+          <w:rFonts w:ascii="Times New Roman" w:hAnsi="Times New Roman" w:cs="Times New Roman"/>
+          <w:sz w:val="36"/>
+          <w:szCs w:val="36"/>
+        </w:rPr>
+        <w:t>34</w:t>
+      </w:r>
+      <w:r>
+        <w:rPr>
+          <w:rFonts w:ascii="Wingdings" w:hAnsi="Wingdings"/>
+          <w:sz w:val="36"/>
+          <w:szCs w:val="36"/>
+        </w:rPr>
+        <w:t></w:t>
+      </w:r>
+      <w:r>
+        <w:rPr>
+          <w:rFonts w:ascii="Times New Roman" w:hAnsi="Times New Roman" w:cs="Times New Roman"/>
+          <w:sz w:val="36"/>
+          <w:szCs w:val="36"/>
+        </w:rPr>
+        <w:t>617635071</w:t>
+      </w:r>
+      <w:r>
+        <w:rPr>
+          <w:rFonts w:ascii="Wingdings" w:hAnsi="Wingdings"/>
+          <w:sz w:val="36"/>
+          <w:szCs w:val="36"/>
+        </w:rPr>
+        <w:t></w:t>
+      </w:r>
+      <w:r>
+        <w:rPr>
+          <w:rFonts w:ascii="Times New Roman" w:hAnsi="Times New Roman" w:cs="Times New Roman"/>
+          <w:sz w:val="36"/>
+          <w:szCs w:val="36"/>
+        </w:rPr>
+        <w:t>6758612</w:t>
+      </w:r>
       <w:bookmarkStart w:id="0" w:name="_GoBack"/>
       <w:bookmarkEnd w:id="0"/>
     </w:p>
     <w:p>
       <w:pPr>
         <w:rPr>
-          <w:sz w:val="36"/>
-          <w:szCs w:val="36"/>
-        </w:rPr>
-      </w:pPr>
-      <w:r>
-        <w:rPr>
-          <w:sz w:val="36"/>
-          <w:szCs w:val="36"/>
-        </w:rPr>
-        <w:t>20427</w:t>
-      </w:r>
-      <w:r>
-        <w:rPr>
-          <w:rFonts w:ascii="Wingdings" w:hAnsi="Wingdings"/>
-          <w:sz w:val="36"/>
-          <w:szCs w:val="36"/>
-        </w:rPr>
-        <w:t></w:t>
-      </w:r>
-      <w:r>
-        <w:rPr>
-          <w:sz w:val="36"/>
-          <w:szCs w:val="36"/>
-        </w:rPr>
-        <w:t>357348524386</w:t>
-      </w:r>
-      <w:r>
-        <w:rPr>
-          <w:rFonts w:ascii="Wingdings" w:hAnsi="Wingdings"/>
-          <w:sz w:val="36"/>
-          <w:szCs w:val="36"/>
-        </w:rPr>
-        <w:t></w:t>
-      </w:r>
-      <w:r>
-        <w:rPr>
-          <w:sz w:val="36"/>
-          <w:szCs w:val="36"/>
-        </w:rPr>
-        <w:t>5</w:t>
-      </w:r>
-    </w:p>
-    <w:p>
-      <w:pPr>
-        <w:rPr>
-          <w:sz w:val="36"/>
-          <w:szCs w:val="36"/>
-        </w:rPr>
-      </w:pPr>
-      <w:r>
-        <w:rPr>
-          <w:sz w:val="36"/>
-          <w:szCs w:val="36"/>
-        </w:rPr>
-        <w:t>0316413</w:t>
-      </w:r>
-      <w:r>
-        <w:rPr>
-          <w:rFonts w:ascii="Wingdings" w:hAnsi="Wingdings"/>
-          <w:sz w:val="36"/>
-          <w:szCs w:val="36"/>
-        </w:rPr>
-        <w:t></w:t>
-      </w:r>
-      <w:r>
-        <w:rPr>
-          <w:sz w:val="36"/>
-          <w:szCs w:val="36"/>
-        </w:rPr>
-        <w:t>856184671037</w:t>
-      </w:r>
-    </w:p>
-    <w:p>
-      <w:pPr>
-        <w:rPr>
-          <w:rFonts w:ascii="Wingdings" w:hAnsi="Wingdings"/>
-          <w:sz w:val="36"/>
-          <w:szCs w:val="36"/>
-        </w:rPr>
-      </w:pPr>
-      <w:r>
-        <w:rPr>
-          <w:rFonts w:ascii="Wingdings" w:hAnsi="Wingdings"/>
-          <w:sz w:val="36"/>
-          <w:szCs w:val="36"/>
-        </w:rPr>
-        <w:t></w:t>
-      </w:r>
-      <w:r>
-        <w:rPr>
-          <w:sz w:val="36"/>
-          <w:szCs w:val="36"/>
-        </w:rPr>
-        <w:t>53713607</w:t>
-      </w:r>
-      <w:r>
-        <w:rPr>
-          <w:rFonts w:ascii="Wingdings" w:hAnsi="Wingdings"/>
-          <w:sz w:val="36"/>
-          <w:szCs w:val="36"/>
-        </w:rPr>
-        <w:t></w:t>
-      </w:r>
-      <w:r>
-        <w:rPr>
-          <w:sz w:val="36"/>
-          <w:szCs w:val="36"/>
-        </w:rPr>
-        <w:t>517364017</w:t>
-      </w:r>
-      <w:r>
-        <w:rPr>
-          <w:rFonts w:ascii="Wingdings" w:hAnsi="Wingdings"/>
-          <w:sz w:val="36"/>
-          <w:szCs w:val="36"/>
-        </w:rPr>
-        <w:t></w:t>
-      </w:r>
-    </w:p>
-    <w:p>
-      <w:pPr>
-        <w:rPr>
-          <w:sz w:val="36"/>
-          <w:szCs w:val="36"/>
-        </w:rPr>
-      </w:pPr>
-      <w:r>
-        <w:rPr>
-          <w:rFonts w:ascii="Wingdings" w:hAnsi="Wingdings"/>
-          <w:sz w:val="36"/>
-          <w:szCs w:val="36"/>
-        </w:rPr>
-        <w:t></w:t>
-      </w:r>
-      <w:r>
-        <w:rPr>
-          <w:sz w:val="36"/>
-          <w:szCs w:val="36"/>
-        </w:rPr>
-        <w:t>36510173612</w:t>
-      </w:r>
-      <w:r>
-        <w:rPr>
-          <w:rFonts w:ascii="Wingdings" w:hAnsi="Wingdings"/>
-          <w:sz w:val="36"/>
-          <w:szCs w:val="36"/>
-        </w:rPr>
-        <w:t></w:t>
-      </w:r>
-      <w:r>
-        <w:rPr>
-          <w:sz w:val="36"/>
-          <w:szCs w:val="36"/>
-        </w:rPr>
-        <w:t>394</w:t>
-      </w:r>
-      <w:r>
-        <w:rPr>
-          <w:rFonts w:ascii="Wingdings" w:hAnsi="Wingdings"/>
-          <w:sz w:val="36"/>
-          <w:szCs w:val="36"/>
-        </w:rPr>
-        <w:t></w:t>
-      </w:r>
-      <w:r>
-        <w:rPr>
-          <w:sz w:val="36"/>
-          <w:szCs w:val="36"/>
-        </w:rPr>
-        <w:t>501</w:t>
-      </w:r>
-    </w:p>
-    <w:p>
-      <w:pPr>
-        <w:rPr>
-          <w:rFonts w:ascii="Wingdings" w:hAnsi="Wingdings"/>
-          <w:sz w:val="36"/>
-          <w:szCs w:val="36"/>
-        </w:rPr>
-      </w:pPr>
-      <w:r>
-        <w:rPr>
-          <w:sz w:val="36"/>
-          <w:szCs w:val="36"/>
-        </w:rPr>
-        <w:lastRenderedPageBreak/>
-        <w:t>38461510</w:t>
-      </w:r>
-      <w:r>
-        <w:rPr>
-          <w:rFonts w:ascii="Wingdings" w:hAnsi="Wingdings"/>
-          <w:sz w:val="36"/>
-          <w:szCs w:val="36"/>
-        </w:rPr>
-        <w:t></w:t>
-      </w:r>
-      <w:r>
-        <w:rPr>
-          <w:sz w:val="36"/>
-          <w:szCs w:val="36"/>
-        </w:rPr>
-        <w:t>7351831736</w:t>
-      </w:r>
-      <w:r>
-        <w:rPr>
-          <w:rFonts w:ascii="Wingdings" w:hAnsi="Wingdings"/>
-          <w:sz w:val="36"/>
-          <w:szCs w:val="36"/>
-        </w:rPr>
-        <w:t></w:t>
-      </w:r>
-    </w:p>
-    <w:p>
-      <w:pPr>
-        <w:rPr>
-          <w:sz w:val="36"/>
-          <w:szCs w:val="36"/>
-        </w:rPr>
-      </w:pPr>
-    </w:p>
-    <w:p>
-      <w:pPr>
-        <w:rPr>
-          <w:sz w:val="36"/>
-          <w:szCs w:val="36"/>
-        </w:rPr>
-      </w:pPr>
-      <w:r>
-        <w:rPr>
-          <w:sz w:val="36"/>
-          <w:szCs w:val="36"/>
-        </w:rPr>
-        <w:t>24239</w:t>
-      </w:r>
-      <w:r>
-        <w:rPr>
-          <w:rFonts w:ascii="Wingdings" w:hAnsi="Wingdings"/>
-          <w:sz w:val="36"/>
-          <w:szCs w:val="36"/>
-        </w:rPr>
-        <w:t></w:t>
-      </w:r>
-      <w:r>
-        <w:rPr>
-          <w:sz w:val="36"/>
-          <w:szCs w:val="36"/>
-        </w:rPr>
-        <w:t>857923</w:t>
-      </w:r>
-      <w:r>
-        <w:rPr>
-          <w:rFonts w:ascii="Wingdings" w:hAnsi="Wingdings"/>
-          <w:sz w:val="36"/>
-          <w:szCs w:val="36"/>
-        </w:rPr>
-        <w:t></w:t>
-      </w:r>
-      <w:r>
-        <w:rPr>
-          <w:sz w:val="36"/>
-          <w:szCs w:val="36"/>
-        </w:rPr>
-        <w:t>8748126</w:t>
-      </w:r>
-    </w:p>
-    <w:p>
-      <w:pPr>
-        <w:rPr>
-          <w:sz w:val="36"/>
-          <w:szCs w:val="36"/>
-        </w:rPr>
-      </w:pPr>
-      <w:r>
-        <w:rPr>
-          <w:sz w:val="36"/>
-          <w:szCs w:val="36"/>
-        </w:rPr>
-        <w:t>3501</w:t>
-      </w:r>
-      <w:r>
-        <w:rPr>
-          <w:rFonts w:ascii="Wingdings" w:hAnsi="Wingdings"/>
-          <w:sz w:val="36"/>
-          <w:szCs w:val="36"/>
-        </w:rPr>
-        <w:t></w:t>
-      </w:r>
-      <w:r>
-        <w:rPr>
-          <w:sz w:val="36"/>
-          <w:szCs w:val="36"/>
-        </w:rPr>
-        <w:t>837</w:t>
-      </w:r>
-      <w:r>
-        <w:rPr>
-          <w:rFonts w:ascii="Wingdings" w:hAnsi="Wingdings"/>
-          <w:sz w:val="36"/>
-          <w:szCs w:val="36"/>
-        </w:rPr>
-        <w:t></w:t>
-      </w:r>
-      <w:r>
-        <w:rPr>
-          <w:sz w:val="36"/>
-          <w:szCs w:val="36"/>
-        </w:rPr>
-        <w:t>498123651</w:t>
-      </w:r>
-      <w:r>
-        <w:rPr>
-          <w:rFonts w:ascii="Wingdings" w:hAnsi="Wingdings"/>
-          <w:sz w:val="36"/>
-          <w:szCs w:val="36"/>
-        </w:rPr>
-        <w:t></w:t>
-      </w:r>
-      <w:r>
-        <w:rPr>
-          <w:sz w:val="36"/>
-          <w:szCs w:val="36"/>
-        </w:rPr>
-        <w:t>8</w:t>
-      </w:r>
-    </w:p>
-    <w:p>
-      <w:pPr>
-        <w:rPr>
-          <w:sz w:val="36"/>
-          <w:szCs w:val="36"/>
-        </w:rPr>
-      </w:pPr>
-      <w:r>
-        <w:rPr>
-          <w:sz w:val="36"/>
-          <w:szCs w:val="36"/>
-        </w:rPr>
-        <w:t>923749023650891</w:t>
-      </w:r>
-      <w:r>
-        <w:rPr>
-          <w:rFonts w:ascii="Wingdings" w:hAnsi="Wingdings"/>
-          <w:sz w:val="36"/>
-          <w:szCs w:val="36"/>
-        </w:rPr>
-        <w:t></w:t>
-      </w:r>
-      <w:r>
-        <w:rPr>
-          <w:sz w:val="36"/>
-          <w:szCs w:val="36"/>
-        </w:rPr>
-        <w:t>2374</w:t>
-      </w:r>
-    </w:p>
-    <w:p>
-      <w:pPr>
-        <w:rPr>
-          <w:sz w:val="36"/>
-          <w:szCs w:val="36"/>
-        </w:rPr>
-      </w:pPr>
-      <w:r>
-        <w:rPr>
-          <w:rFonts w:ascii="Wingdings" w:hAnsi="Wingdings"/>
-          <w:sz w:val="36"/>
-          <w:szCs w:val="36"/>
-        </w:rPr>
-        <w:t></w:t>
-      </w:r>
-      <w:r>
-        <w:rPr>
-          <w:sz w:val="36"/>
-          <w:szCs w:val="36"/>
-        </w:rPr>
-        <w:t>89</w:t>
-      </w:r>
-      <w:r>
-        <w:rPr>
-          <w:rFonts w:ascii="Wingdings" w:hAnsi="Wingdings"/>
-          <w:sz w:val="36"/>
-          <w:szCs w:val="36"/>
-        </w:rPr>
-        <w:t></w:t>
-      </w:r>
-      <w:r>
-        <w:rPr>
-          <w:rFonts w:ascii="Wingdings" w:hAnsi="Wingdings"/>
-          <w:sz w:val="36"/>
-          <w:szCs w:val="36"/>
-        </w:rPr>
-        <w:t></w:t>
-      </w:r>
-      <w:r>
-        <w:rPr>
-          <w:sz w:val="36"/>
-          <w:szCs w:val="36"/>
-        </w:rPr>
-        <w:t>2379</w:t>
-      </w:r>
-      <w:r>
-        <w:rPr>
-          <w:rFonts w:ascii="Wingdings" w:hAnsi="Wingdings"/>
-          <w:sz w:val="36"/>
-          <w:szCs w:val="36"/>
-        </w:rPr>
-        <w:t></w:t>
-      </w:r>
-      <w:r>
-        <w:rPr>
-          <w:sz w:val="36"/>
-          <w:szCs w:val="36"/>
-        </w:rPr>
-        <w:t>81</w:t>
-      </w:r>
-      <w:r>
-        <w:rPr>
-          <w:rFonts w:ascii="Wingdings" w:hAnsi="Wingdings"/>
-          <w:sz w:val="36"/>
-          <w:szCs w:val="36"/>
-        </w:rPr>
-        <w:t></w:t>
-      </w:r>
-      <w:r>
-        <w:rPr>
-          <w:sz w:val="36"/>
-          <w:szCs w:val="36"/>
-        </w:rPr>
-        <w:t>568</w:t>
-      </w:r>
-      <w:r>
-        <w:rPr>
-          <w:rFonts w:ascii="Wingdings" w:hAnsi="Wingdings"/>
-          <w:sz w:val="36"/>
-          <w:szCs w:val="36"/>
-        </w:rPr>
-        <w:t></w:t>
-      </w:r>
-      <w:r>
-        <w:rPr>
-          <w:sz w:val="36"/>
-          <w:szCs w:val="36"/>
-        </w:rPr>
-        <w:t>478</w:t>
-      </w:r>
-    </w:p>
-    <w:p>
-      <w:pPr>
-        <w:rPr>
-          <w:sz w:val="36"/>
-          <w:szCs w:val="36"/>
-        </w:rPr>
-      </w:pPr>
-      <w:r>
-        <w:rPr>
-          <w:sz w:val="36"/>
-          <w:szCs w:val="36"/>
-        </w:rPr>
-        <w:t>237</w:t>
-      </w:r>
-      <w:r>
-        <w:rPr>
-          <w:rFonts w:ascii="Wingdings" w:hAnsi="Wingdings"/>
-          <w:sz w:val="36"/>
-          <w:szCs w:val="36"/>
-        </w:rPr>
-        <w:t></w:t>
-      </w:r>
-      <w:r>
-        <w:rPr>
-          <w:sz w:val="36"/>
-          <w:szCs w:val="36"/>
-        </w:rPr>
-        <w:t>49812365823749</w:t>
-      </w:r>
-      <w:r>
-        <w:rPr>
-          <w:rFonts w:ascii="Wingdings" w:hAnsi="Wingdings"/>
-          <w:sz w:val="36"/>
-          <w:szCs w:val="36"/>
-        </w:rPr>
-        <w:t></w:t>
-      </w:r>
-      <w:r>
-        <w:rPr>
-          <w:sz w:val="36"/>
-          <w:szCs w:val="36"/>
-        </w:rPr>
-        <w:t>8</w:t>
-      </w:r>
-    </w:p>
-    <w:p>
-      <w:pPr>
-        <w:rPr>
-          <w:sz w:val="36"/>
-          <w:szCs w:val="36"/>
-        </w:rPr>
-      </w:pPr>
-    </w:p>
-    <w:p>
-      <w:pPr>
-        <w:rPr>
-          <w:sz w:val="36"/>
-          <w:szCs w:val="36"/>
-        </w:rPr>
-      </w:pPr>
-      <w:r>
-        <w:rPr>
-          <w:sz w:val="36"/>
-          <w:szCs w:val="36"/>
-        </w:rPr>
-        <w:t>Times New Roman</w:t>
-      </w:r>
-    </w:p>
-    <w:p>
-      <w:pPr>
-        <w:rPr>
-          <w:rFonts w:ascii="Times New Roman" w:hAnsi="Times New Roman" w:cs="Times New Roman"/>
-          <w:sz w:val="36"/>
-          <w:szCs w:val="36"/>
-        </w:rPr>
-      </w:pPr>
-      <w:r>
-        <w:rPr>
-          <w:rFonts w:ascii="Times New Roman" w:hAnsi="Times New Roman" w:cs="Times New Roman"/>
-          <w:sz w:val="36"/>
-          <w:szCs w:val="36"/>
-        </w:rPr>
-        <w:t>28651996</w:t>
-      </w:r>
-      <w:r>
-        <w:rPr>
-          <w:rFonts w:ascii="Wingdings" w:hAnsi="Wingdings"/>
-          <w:sz w:val="36"/>
-          <w:szCs w:val="36"/>
-        </w:rPr>
-        <w:t></w:t>
-      </w:r>
-      <w:r>
-        <w:rPr>
-          <w:rFonts w:ascii="Times New Roman" w:hAnsi="Times New Roman" w:cs="Times New Roman"/>
-          <w:sz w:val="36"/>
-          <w:szCs w:val="36"/>
-        </w:rPr>
-        <w:t>510651200</w:t>
-      </w:r>
-      <w:r>
-        <w:rPr>
-          <w:rFonts w:ascii="Wingdings" w:hAnsi="Wingdings"/>
-          <w:sz w:val="36"/>
-          <w:szCs w:val="36"/>
-        </w:rPr>
-        <w:t></w:t>
-      </w:r>
-      <w:r>
-        <w:rPr>
-          <w:rFonts w:ascii="Times New Roman" w:hAnsi="Times New Roman" w:cs="Times New Roman"/>
-          <w:sz w:val="36"/>
-          <w:szCs w:val="36"/>
-        </w:rPr>
-        <w:t>5</w:t>
-      </w:r>
-    </w:p>
-    <w:p>
-      <w:pPr>
-        <w:rPr>
-          <w:rFonts w:ascii="Times New Roman" w:hAnsi="Times New Roman" w:cs="Times New Roman"/>
-          <w:sz w:val="36"/>
-          <w:szCs w:val="36"/>
-        </w:rPr>
-      </w:pPr>
-      <w:r>
-        <w:rPr>
-          <w:rFonts w:ascii="Times New Roman" w:hAnsi="Times New Roman" w:cs="Times New Roman"/>
-          <w:sz w:val="36"/>
-          <w:szCs w:val="36"/>
-        </w:rPr>
-        <w:t>710</w:t>
-      </w:r>
-      <w:r>
-        <w:rPr>
-          <w:rFonts w:ascii="Wingdings" w:hAnsi="Wingdings"/>
-          <w:sz w:val="36"/>
-          <w:szCs w:val="36"/>
-        </w:rPr>
-        <w:t></w:t>
-      </w:r>
-      <w:r>
-        <w:rPr>
-          <w:rFonts w:ascii="Times New Roman" w:hAnsi="Times New Roman" w:cs="Times New Roman"/>
-          <w:sz w:val="36"/>
-          <w:szCs w:val="36"/>
-        </w:rPr>
-        <w:t>397500786103</w:t>
-      </w:r>
-      <w:r>
-        <w:rPr>
-          <w:rFonts w:ascii="Wingdings" w:hAnsi="Wingdings"/>
-          <w:sz w:val="36"/>
-          <w:szCs w:val="36"/>
-        </w:rPr>
-        <w:t></w:t>
-      </w:r>
-      <w:r>
-        <w:rPr>
-          <w:rFonts w:ascii="Times New Roman" w:hAnsi="Times New Roman" w:cs="Times New Roman"/>
-          <w:sz w:val="36"/>
-          <w:szCs w:val="36"/>
-        </w:rPr>
-        <w:t>2</w:t>
-      </w:r>
-      <w:r>
-        <w:rPr>
-          <w:rFonts w:ascii="Wingdings" w:hAnsi="Wingdings"/>
-          <w:sz w:val="36"/>
-          <w:szCs w:val="36"/>
-        </w:rPr>
-        <w:t></w:t>
-      </w:r>
-      <w:r>
-        <w:rPr>
-          <w:rFonts w:ascii="Times New Roman" w:hAnsi="Times New Roman" w:cs="Times New Roman"/>
-          <w:sz w:val="36"/>
-          <w:szCs w:val="36"/>
-        </w:rPr>
-        <w:t>6</w:t>
-      </w:r>
-    </w:p>
-    <w:p>
-      <w:pPr>
-        <w:rPr>
-          <w:rFonts w:ascii="Times New Roman" w:hAnsi="Times New Roman" w:cs="Times New Roman"/>
-          <w:sz w:val="36"/>
-          <w:szCs w:val="36"/>
-        </w:rPr>
-      </w:pPr>
-      <w:r>
-        <w:rPr>
-          <w:rFonts w:ascii="Times New Roman" w:hAnsi="Times New Roman" w:cs="Times New Roman"/>
-          <w:sz w:val="36"/>
-          <w:szCs w:val="36"/>
-        </w:rPr>
-        <w:t>413750</w:t>
-      </w:r>
-      <w:r>
-        <w:rPr>
-          <w:rFonts w:ascii="Wingdings" w:hAnsi="Wingdings"/>
-          <w:sz w:val="36"/>
-          <w:szCs w:val="36"/>
-        </w:rPr>
-        <w:t></w:t>
-      </w:r>
-      <w:r>
-        <w:rPr>
-          <w:rFonts w:ascii="Times New Roman" w:hAnsi="Times New Roman" w:cs="Times New Roman"/>
-          <w:sz w:val="36"/>
-          <w:szCs w:val="36"/>
-        </w:rPr>
-        <w:t>1376417</w:t>
-      </w:r>
-      <w:r>
-        <w:rPr>
-          <w:rFonts w:ascii="Wingdings" w:hAnsi="Wingdings"/>
-          <w:sz w:val="36"/>
-          <w:szCs w:val="36"/>
-        </w:rPr>
-        <w:t></w:t>
-      </w:r>
-      <w:r>
-        <w:rPr>
-          <w:rFonts w:ascii="Times New Roman" w:hAnsi="Times New Roman" w:cs="Times New Roman"/>
-          <w:sz w:val="36"/>
-          <w:szCs w:val="36"/>
-        </w:rPr>
-        <w:t>35137</w:t>
-      </w:r>
-    </w:p>
-    <w:p>
-      <w:pPr>
-        <w:rPr>
-          <w:rFonts w:ascii="Times New Roman" w:hAnsi="Times New Roman" w:cs="Times New Roman"/>
-          <w:sz w:val="36"/>
-          <w:szCs w:val="36"/>
-        </w:rPr>
-      </w:pPr>
-      <w:r>
-        <w:rPr>
-          <w:rFonts w:ascii="Times New Roman" w:hAnsi="Times New Roman" w:cs="Times New Roman"/>
-          <w:sz w:val="36"/>
-          <w:szCs w:val="36"/>
-        </w:rPr>
-        <w:t>647135</w:t>
-      </w:r>
-      <w:r>
-        <w:rPr>
-          <w:rFonts w:ascii="Wingdings" w:hAnsi="Wingdings"/>
-          <w:sz w:val="36"/>
-          <w:szCs w:val="36"/>
-        </w:rPr>
-        <w:t></w:t>
-      </w:r>
-      <w:r>
-        <w:rPr>
-          <w:rFonts w:ascii="Times New Roman" w:hAnsi="Times New Roman" w:cs="Times New Roman"/>
-          <w:sz w:val="36"/>
-          <w:szCs w:val="36"/>
-        </w:rPr>
-        <w:t>0137650</w:t>
-      </w:r>
-      <w:r>
-        <w:rPr>
-          <w:rFonts w:ascii="Wingdings" w:hAnsi="Wingdings"/>
-          <w:sz w:val="36"/>
-          <w:szCs w:val="36"/>
-        </w:rPr>
-        <w:t></w:t>
-      </w:r>
-      <w:r>
-        <w:rPr>
-          <w:rFonts w:ascii="Times New Roman" w:hAnsi="Times New Roman" w:cs="Times New Roman"/>
-          <w:sz w:val="36"/>
-          <w:szCs w:val="36"/>
-        </w:rPr>
-        <w:t>18237</w:t>
-      </w:r>
-    </w:p>
-    <w:p>
-      <w:pPr>
-        <w:rPr>
-          <w:rFonts w:ascii="Times New Roman" w:hAnsi="Times New Roman" w:cs="Times New Roman"/>
-          <w:sz w:val="36"/>
-          <w:szCs w:val="36"/>
-        </w:rPr>
-      </w:pPr>
-      <w:r>
-        <w:rPr>
-          <w:rFonts w:ascii="Times New Roman" w:hAnsi="Times New Roman" w:cs="Times New Roman"/>
-          <w:sz w:val="36"/>
-          <w:szCs w:val="36"/>
-        </w:rPr>
-        <w:t>4</w:t>
-      </w:r>
-      <w:r>
-        <w:rPr>
-          <w:rFonts w:ascii="Wingdings" w:hAnsi="Wingdings"/>
-          <w:sz w:val="36"/>
-          <w:szCs w:val="36"/>
-        </w:rPr>
-        <w:t></w:t>
-      </w:r>
-      <w:r>
-        <w:rPr>
-          <w:rFonts w:ascii="Times New Roman" w:hAnsi="Times New Roman" w:cs="Times New Roman"/>
-          <w:sz w:val="36"/>
-          <w:szCs w:val="36"/>
-        </w:rPr>
-        <w:t>0183650187</w:t>
-      </w:r>
-      <w:r>
-        <w:rPr>
-          <w:rFonts w:ascii="Wingdings" w:hAnsi="Wingdings"/>
-          <w:sz w:val="36"/>
-          <w:szCs w:val="36"/>
-        </w:rPr>
-        <w:t></w:t>
-      </w:r>
+          <w:rFonts w:ascii="Times New Roman" w:hAnsi="Times New Roman" w:cs="Times New Roman"/>
+          <w:sz w:val="36"/>
+          <w:szCs w:val="36"/>
+        </w:rPr>
+      </w:pPr>
+      <w:r>
+        <w:rPr>
+          <w:rFonts w:ascii="Times New Roman" w:hAnsi="Times New Roman" w:cs="Times New Roman"/>
+          <w:sz w:val="36"/>
+          <w:szCs w:val="36"/>
+        </w:rPr>
+        <w:t>307</w:t>
+      </w:r>
+      <w:r>
+        <w:rPr>
+          <w:rFonts w:ascii="Wingdings" w:hAnsi="Wingdings"/>
+          <w:sz w:val="36"/>
+          <w:szCs w:val="36"/>
+        </w:rPr>
+        <w:t></w:t>
+      </w:r>
+      <w:r>
+        <w:rPr>
+          <w:rFonts w:ascii="Times New Roman" w:hAnsi="Times New Roman" w:cs="Times New Roman"/>
+          <w:sz w:val="36"/>
+          <w:szCs w:val="36"/>
+        </w:rPr>
+        <w:t>5617865713650172</w:t>
+      </w:r>
+    </w:p>
+    <w:p>
+      <w:pPr>
+        <w:rPr>
+          <w:rFonts w:ascii="Times New Roman" w:hAnsi="Times New Roman" w:cs="Times New Roman"/>
+          <w:sz w:val="36"/>
+          <w:szCs w:val="36"/>
+        </w:rPr>
+      </w:pPr>
       <w:r>
         <w:rPr>
           <w:rFonts w:ascii="Times New Roman" w:hAnsi="Times New Roman" w:cs="Times New Roman"/>
@@ -1910,195 +2436,6 @@
       </w:r>
       <w:r>
         <w:rPr>
-          <w:rFonts w:ascii="Times New Roman" w:hAnsi="Times New Roman" w:cs="Times New Roman"/>
-          <w:sz w:val="36"/>
-          <w:szCs w:val="36"/>
-        </w:rPr>
-        <w:t>81236</w:t>
-      </w:r>
-    </w:p>
-    <w:p>
-      <w:pPr>
-        <w:rPr>
-          <w:rFonts w:ascii="Times New Roman" w:hAnsi="Times New Roman" w:cs="Times New Roman"/>
-          <w:sz w:val="36"/>
-          <w:szCs w:val="36"/>
-        </w:rPr>
-      </w:pPr>
-    </w:p>
-    <w:p>
-      <w:pPr>
-        <w:rPr>
-          <w:rFonts w:ascii="Times New Roman" w:hAnsi="Times New Roman" w:cs="Times New Roman"/>
-          <w:sz w:val="36"/>
-          <w:szCs w:val="36"/>
-        </w:rPr>
-      </w:pPr>
-      <w:r>
-        <w:rPr>
-          <w:rFonts w:ascii="Times New Roman" w:hAnsi="Times New Roman" w:cs="Times New Roman"/>
-          <w:sz w:val="36"/>
-          <w:szCs w:val="36"/>
-        </w:rPr>
-        <w:t>501</w:t>
-      </w:r>
-      <w:r>
-        <w:rPr>
-          <w:rFonts w:ascii="Wingdings" w:hAnsi="Wingdings"/>
-          <w:sz w:val="36"/>
-          <w:szCs w:val="36"/>
-        </w:rPr>
-        <w:t></w:t>
-      </w:r>
-      <w:r>
-        <w:rPr>
-          <w:rFonts w:ascii="Times New Roman" w:hAnsi="Times New Roman" w:cs="Times New Roman"/>
-          <w:sz w:val="36"/>
-          <w:szCs w:val="36"/>
-        </w:rPr>
-        <w:t>63</w:t>
-      </w:r>
-      <w:r>
-        <w:rPr>
-          <w:rFonts w:ascii="Wingdings" w:hAnsi="Wingdings"/>
-          <w:sz w:val="36"/>
-          <w:szCs w:val="36"/>
-        </w:rPr>
-        <w:t></w:t>
-      </w:r>
-      <w:r>
-        <w:rPr>
-          <w:rFonts w:ascii="Times New Roman" w:hAnsi="Times New Roman" w:cs="Times New Roman"/>
-          <w:sz w:val="36"/>
-          <w:szCs w:val="36"/>
-        </w:rPr>
-        <w:t>572364673</w:t>
-      </w:r>
-      <w:r>
-        <w:rPr>
-          <w:rFonts w:ascii="Wingdings" w:hAnsi="Wingdings"/>
-          <w:sz w:val="36"/>
-          <w:szCs w:val="36"/>
-        </w:rPr>
-        <w:t></w:t>
-      </w:r>
-      <w:r>
-        <w:rPr>
-          <w:rFonts w:ascii="Times New Roman" w:hAnsi="Times New Roman" w:cs="Times New Roman"/>
-          <w:sz w:val="36"/>
-          <w:szCs w:val="36"/>
-        </w:rPr>
-        <w:t>467</w:t>
-      </w:r>
-    </w:p>
-    <w:p>
-      <w:pPr>
-        <w:rPr>
-          <w:rFonts w:ascii="Times New Roman" w:hAnsi="Times New Roman" w:cs="Times New Roman"/>
-          <w:sz w:val="36"/>
-          <w:szCs w:val="36"/>
-        </w:rPr>
-      </w:pPr>
-      <w:r>
-        <w:rPr>
-          <w:rFonts w:ascii="Times New Roman" w:hAnsi="Times New Roman" w:cs="Times New Roman"/>
-          <w:sz w:val="36"/>
-          <w:szCs w:val="36"/>
-        </w:rPr>
-        <w:t>34</w:t>
-      </w:r>
-      <w:r>
-        <w:rPr>
-          <w:rFonts w:ascii="Wingdings" w:hAnsi="Wingdings"/>
-          <w:sz w:val="36"/>
-          <w:szCs w:val="36"/>
-        </w:rPr>
-        <w:t></w:t>
-      </w:r>
-      <w:r>
-        <w:rPr>
-          <w:rFonts w:ascii="Times New Roman" w:hAnsi="Times New Roman" w:cs="Times New Roman"/>
-          <w:sz w:val="36"/>
-          <w:szCs w:val="36"/>
-        </w:rPr>
-        <w:t>617635071</w:t>
-      </w:r>
-      <w:r>
-        <w:rPr>
-          <w:rFonts w:ascii="Wingdings" w:hAnsi="Wingdings"/>
-          <w:sz w:val="36"/>
-          <w:szCs w:val="36"/>
-        </w:rPr>
-        <w:t></w:t>
-      </w:r>
-      <w:r>
-        <w:rPr>
-          <w:rFonts w:ascii="Times New Roman" w:hAnsi="Times New Roman" w:cs="Times New Roman"/>
-          <w:sz w:val="36"/>
-          <w:szCs w:val="36"/>
-        </w:rPr>
-        <w:t>6758612</w:t>
-      </w:r>
-    </w:p>
-    <w:p>
-      <w:pPr>
-        <w:rPr>
-          <w:rFonts w:ascii="Times New Roman" w:hAnsi="Times New Roman" w:cs="Times New Roman"/>
-          <w:sz w:val="36"/>
-          <w:szCs w:val="36"/>
-        </w:rPr>
-      </w:pPr>
-      <w:r>
-        <w:rPr>
-          <w:rFonts w:ascii="Times New Roman" w:hAnsi="Times New Roman" w:cs="Times New Roman"/>
-          <w:sz w:val="36"/>
-          <w:szCs w:val="36"/>
-        </w:rPr>
-        <w:t>307</w:t>
-      </w:r>
-      <w:r>
-        <w:rPr>
-          <w:rFonts w:ascii="Wingdings" w:hAnsi="Wingdings"/>
-          <w:sz w:val="36"/>
-          <w:szCs w:val="36"/>
-        </w:rPr>
-        <w:t></w:t>
-      </w:r>
-      <w:r>
-        <w:rPr>
-          <w:rFonts w:ascii="Times New Roman" w:hAnsi="Times New Roman" w:cs="Times New Roman"/>
-          <w:sz w:val="36"/>
-          <w:szCs w:val="36"/>
-        </w:rPr>
-        <w:t>5617865713650172</w:t>
-      </w:r>
-    </w:p>
-    <w:p>
-      <w:pPr>
-        <w:rPr>
-          <w:rFonts w:ascii="Times New Roman" w:hAnsi="Times New Roman" w:cs="Times New Roman"/>
-          <w:sz w:val="36"/>
-          <w:szCs w:val="36"/>
-        </w:rPr>
-      </w:pPr>
-      <w:r>
-        <w:rPr>
-          <w:rFonts w:ascii="Times New Roman" w:hAnsi="Times New Roman" w:cs="Times New Roman"/>
-          <w:sz w:val="36"/>
-          <w:szCs w:val="36"/>
-        </w:rPr>
-        <w:t>3</w:t>
-      </w:r>
-      <w:r>
-        <w:rPr>
-          <w:rFonts w:ascii="Wingdings" w:hAnsi="Wingdings"/>
-          <w:sz w:val="36"/>
-          <w:szCs w:val="36"/>
-        </w:rPr>
-        <w:t></w:t>
-      </w:r>
-      <w:r>
-        <w:rPr>
           <w:rFonts w:ascii="Wingdings" w:hAnsi="Wingdings"/>
           <w:sz w:val="36"/>
           <w:szCs w:val="36"/>
@@ -2439,6 +2776,194 @@
           <w:szCs w:val="36"/>
         </w:rPr>
         <w:t>82374098123640</w:t>
+      </w:r>
+    </w:p>
+    <w:p>
+      <w:pPr>
+        <w:rPr>
+          <w:rFonts w:ascii="Times New Roman" w:hAnsi="Times New Roman" w:cs="Times New Roman"/>
+          <w:sz w:val="36"/>
+          <w:szCs w:val="36"/>
+        </w:rPr>
+      </w:pPr>
+    </w:p>
+    <w:p>
+      <w:pPr>
+        <w:rPr>
+          <w:rFonts w:ascii="Times New Roman" w:hAnsi="Times New Roman" w:cs="Times New Roman"/>
+          <w:sz w:val="36"/>
+          <w:szCs w:val="36"/>
+        </w:rPr>
+      </w:pPr>
+      <w:r>
+        <w:rPr>
+          <w:rFonts w:ascii="Times New Roman" w:hAnsi="Times New Roman" w:cs="Times New Roman"/>
+          <w:sz w:val="36"/>
+          <w:szCs w:val="36"/>
+        </w:rPr>
+        <w:t>29387491236591823743</w:t>
+      </w:r>
+    </w:p>
+    <w:p>
+      <w:pPr>
+        <w:rPr>
+          <w:rFonts w:ascii="Times New Roman" w:hAnsi="Times New Roman" w:cs="Times New Roman"/>
+          <w:sz w:val="36"/>
+          <w:szCs w:val="36"/>
+        </w:rPr>
+      </w:pPr>
+      <w:r>
+        <w:rPr>
+          <w:rFonts w:ascii="Times New Roman" w:hAnsi="Times New Roman" w:cs="Times New Roman"/>
+          <w:sz w:val="36"/>
+          <w:szCs w:val="36"/>
+        </w:rPr>
+        <w:t>12398479182347918236</w:t>
+      </w:r>
+    </w:p>
+    <w:p>
+      <w:pPr>
+        <w:rPr>
+          <w:rFonts w:ascii="Times New Roman" w:hAnsi="Times New Roman" w:cs="Times New Roman"/>
+          <w:sz w:val="36"/>
+          <w:szCs w:val="36"/>
+        </w:rPr>
+      </w:pPr>
+      <w:r>
+        <w:rPr>
+          <w:rFonts w:ascii="Times New Roman" w:hAnsi="Times New Roman" w:cs="Times New Roman"/>
+          <w:sz w:val="36"/>
+          <w:szCs w:val="36"/>
+        </w:rPr>
+        <w:t>83749182356192387431</w:t>
+      </w:r>
+    </w:p>
+    <w:p>
+      <w:pPr>
+        <w:rPr>
+          <w:rFonts w:ascii="Times New Roman" w:hAnsi="Times New Roman" w:cs="Times New Roman"/>
+          <w:sz w:val="36"/>
+          <w:szCs w:val="36"/>
+        </w:rPr>
+      </w:pPr>
+      <w:r>
+        <w:rPr>
+          <w:rFonts w:ascii="Times New Roman" w:hAnsi="Times New Roman" w:cs="Times New Roman"/>
+          <w:sz w:val="36"/>
+          <w:szCs w:val="36"/>
+        </w:rPr>
+        <w:t>19283749823758612934</w:t>
+      </w:r>
+    </w:p>
+    <w:p>
+      <w:pPr>
+        <w:rPr>
+          <w:rFonts w:ascii="Times New Roman" w:hAnsi="Times New Roman" w:cs="Times New Roman"/>
+          <w:sz w:val="36"/>
+          <w:szCs w:val="36"/>
+        </w:rPr>
+      </w:pPr>
+      <w:r>
+        <w:rPr>
+          <w:rFonts w:ascii="Times New Roman" w:hAnsi="Times New Roman" w:cs="Times New Roman"/>
+          <w:sz w:val="36"/>
+          <w:szCs w:val="36"/>
+        </w:rPr>
+        <w:t>12938479182374981236</w:t>
+      </w:r>
+    </w:p>
+    <w:p>
+      <w:pPr>
+        <w:rPr>
+          <w:rFonts w:ascii="Times New Roman" w:hAnsi="Times New Roman" w:cs="Times New Roman"/>
+          <w:sz w:val="36"/>
+          <w:szCs w:val="36"/>
+        </w:rPr>
+      </w:pPr>
+    </w:p>
+    <w:p>
+      <w:pPr>
+        <w:rPr>
+          <w:rFonts w:ascii="Times New Roman" w:hAnsi="Times New Roman" w:cs="Times New Roman"/>
+          <w:sz w:val="36"/>
+          <w:szCs w:val="36"/>
+        </w:rPr>
+      </w:pPr>
+      <w:r>
+        <w:rPr>
+          <w:rFonts w:ascii="Times New Roman" w:hAnsi="Times New Roman" w:cs="Times New Roman"/>
+          <w:sz w:val="36"/>
+          <w:szCs w:val="36"/>
+        </w:rPr>
+        <w:t>12938749812365198234</w:t>
+      </w:r>
+    </w:p>
+    <w:p>
+      <w:pPr>
+        <w:rPr>
+          <w:rFonts w:ascii="Times New Roman" w:hAnsi="Times New Roman" w:cs="Times New Roman"/>
+          <w:sz w:val="36"/>
+          <w:szCs w:val="36"/>
+        </w:rPr>
+      </w:pPr>
+      <w:r>
+        <w:rPr>
+          <w:rFonts w:ascii="Times New Roman" w:hAnsi="Times New Roman" w:cs="Times New Roman"/>
+          <w:sz w:val="36"/>
+          <w:szCs w:val="36"/>
+        </w:rPr>
+        <w:t>39485719283749816353</w:t>
+      </w:r>
+    </w:p>
+    <w:p>
+      <w:pPr>
+        <w:rPr>
+          <w:rFonts w:ascii="Times New Roman" w:hAnsi="Times New Roman" w:cs="Times New Roman"/>
+          <w:sz w:val="36"/>
+          <w:szCs w:val="36"/>
+        </w:rPr>
+      </w:pPr>
+      <w:r>
+        <w:rPr>
+          <w:rFonts w:ascii="Times New Roman" w:hAnsi="Times New Roman" w:cs="Times New Roman"/>
+          <w:sz w:val="36"/>
+          <w:szCs w:val="36"/>
+        </w:rPr>
+        <w:t>19823740918236519823</w:t>
+      </w:r>
+    </w:p>
+    <w:p>
+      <w:pPr>
+        <w:rPr>
+          <w:rFonts w:ascii="Times New Roman" w:hAnsi="Times New Roman" w:cs="Times New Roman"/>
+          <w:sz w:val="36"/>
+          <w:szCs w:val="36"/>
+        </w:rPr>
+      </w:pPr>
+      <w:r>
+        <w:rPr>
+          <w:rFonts w:ascii="Times New Roman" w:hAnsi="Times New Roman" w:cs="Times New Roman"/>
+          <w:sz w:val="36"/>
+          <w:szCs w:val="36"/>
+        </w:rPr>
+        <w:t>19823749812375986129</w:t>
+      </w:r>
+    </w:p>
+    <w:p>
+      <w:pPr>
+        <w:rPr>
+          <w:rFonts w:ascii="Times New Roman" w:hAnsi="Times New Roman" w:cs="Times New Roman"/>
+          <w:sz w:val="36"/>
+          <w:szCs w:val="36"/>
+        </w:rPr>
+      </w:pPr>
+      <w:r>
+        <w:rPr>
+          <w:rFonts w:ascii="Times New Roman" w:hAnsi="Times New Roman" w:cs="Times New Roman"/>
+          <w:sz w:val="36"/>
+          <w:szCs w:val="36"/>
+        </w:rPr>
+        <w:t>38489123749812365981</w:t>
       </w:r>
     </w:p>
     <w:p>

</xml_diff>

<commit_message>
modify training data. testing works, not accurate
</commit_message>
<xml_diff>
--- a/sample_numbers.docx
+++ b/sample_numbers.docx
@@ -855,6 +855,14 @@
         </w:rPr>
         <w:t>38247192365938124733</w:t>
       </w:r>
+      <w:r>
+        <w:rPr>
+          <w:rFonts w:ascii="Abadi MT Condensed Light" w:hAnsi="Abadi MT Condensed Light"/>
+          <w:sz w:val="36"/>
+          <w:szCs w:val="36"/>
+        </w:rPr>
+        <w:t>01892</w:t>
+      </w:r>
     </w:p>
     <w:p>
       <w:pPr>
@@ -872,6 +880,14 @@
         </w:rPr>
         <w:t>12938741265103841233</w:t>
       </w:r>
+      <w:r>
+        <w:rPr>
+          <w:rFonts w:ascii="Abadi MT Condensed Light" w:hAnsi="Abadi MT Condensed Light"/>
+          <w:sz w:val="36"/>
+          <w:szCs w:val="36"/>
+        </w:rPr>
+        <w:t>17890</w:t>
+      </w:r>
     </w:p>
     <w:p>
       <w:pPr>
@@ -889,6 +905,14 @@
         </w:rPr>
         <w:t>12893741098237428353</w:t>
       </w:r>
+      <w:r>
+        <w:rPr>
+          <w:rFonts w:ascii="Abadi MT Condensed Light" w:hAnsi="Abadi MT Condensed Light"/>
+          <w:sz w:val="36"/>
+          <w:szCs w:val="36"/>
+        </w:rPr>
+        <w:t>62891</w:t>
+      </w:r>
     </w:p>
     <w:p>
       <w:pPr>
@@ -906,6 +930,14 @@
         </w:rPr>
         <w:t>34810238751823473815</w:t>
       </w:r>
+      <w:r>
+        <w:rPr>
+          <w:rFonts w:ascii="Abadi MT Condensed Light" w:hAnsi="Abadi MT Condensed Light"/>
+          <w:sz w:val="36"/>
+          <w:szCs w:val="36"/>
+        </w:rPr>
+        <w:t>00274</w:t>
+      </w:r>
     </w:p>
     <w:p>
       <w:pPr>
@@ -923,6 +955,84 @@
         </w:rPr>
         <w:t>12348712935619823432</w:t>
       </w:r>
+      <w:r>
+        <w:rPr>
+          <w:rFonts w:ascii="Abadi MT Condensed Light" w:hAnsi="Abadi MT Condensed Light"/>
+          <w:sz w:val="36"/>
+          <w:szCs w:val="36"/>
+        </w:rPr>
+        <w:t>53810</w:t>
+      </w:r>
+    </w:p>
+    <w:p>
+      <w:pPr>
+        <w:rPr>
+          <w:rFonts w:ascii="Abadi MT Condensed Light" w:hAnsi="Abadi MT Condensed Light"/>
+          <w:sz w:val="36"/>
+          <w:szCs w:val="36"/>
+        </w:rPr>
+      </w:pPr>
+      <w:r>
+        <w:rPr>
+          <w:rFonts w:ascii="Abadi MT Condensed Light" w:hAnsi="Abadi MT Condensed Light"/>
+          <w:sz w:val="36"/>
+          <w:szCs w:val="36"/>
+        </w:rPr>
+        <w:t>0936195027452618402847194</w:t>
+      </w:r>
+    </w:p>
+    <w:p>
+      <w:pPr>
+        <w:rPr>
+          <w:rFonts w:ascii="Abadi MT Condensed Light" w:hAnsi="Abadi MT Condensed Light"/>
+          <w:sz w:val="36"/>
+          <w:szCs w:val="36"/>
+        </w:rPr>
+      </w:pPr>
+      <w:r>
+        <w:rPr>
+          <w:rFonts w:ascii="Abadi MT Condensed Light" w:hAnsi="Abadi MT Condensed Light"/>
+          <w:sz w:val="36"/>
+          <w:szCs w:val="36"/>
+        </w:rPr>
+        <w:t>7384916477949025293139071</w:t>
+      </w:r>
+    </w:p>
+    <w:p>
+      <w:pPr>
+        <w:rPr>
+          <w:rFonts w:ascii="Abadi MT Condensed Light" w:hAnsi="Abadi MT Condensed Light"/>
+          <w:sz w:val="36"/>
+          <w:szCs w:val="36"/>
+        </w:rPr>
+      </w:pPr>
+    </w:p>
+    <w:p>
+      <w:pPr>
+        <w:rPr>
+          <w:rFonts w:ascii="Abadi MT Condensed Light" w:hAnsi="Abadi MT Condensed Light"/>
+          <w:sz w:val="36"/>
+          <w:szCs w:val="36"/>
+        </w:rPr>
+      </w:pPr>
+    </w:p>
+    <w:p>
+      <w:pPr>
+        <w:rPr>
+          <w:rFonts w:ascii="Abadi MT Condensed Light" w:hAnsi="Abadi MT Condensed Light"/>
+          <w:sz w:val="36"/>
+          <w:szCs w:val="36"/>
+        </w:rPr>
+      </w:pPr>
+    </w:p>
+    <w:p>
+      <w:pPr>
+        <w:rPr>
+          <w:rFonts w:ascii="Abadi MT Condensed Light" w:hAnsi="Abadi MT Condensed Light"/>
+          <w:sz w:val="36"/>
+          <w:szCs w:val="36"/>
+        </w:rPr>
+      </w:pPr>
     </w:p>
     <w:p>
       <w:pPr>
@@ -949,6 +1059,14 @@
         </w:rPr>
         <w:t>12384791235789123743</w:t>
       </w:r>
+      <w:r>
+        <w:rPr>
+          <w:rFonts w:ascii="Abadi MT Condensed Light" w:hAnsi="Abadi MT Condensed Light"/>
+          <w:sz w:val="36"/>
+          <w:szCs w:val="36"/>
+        </w:rPr>
+        <w:t>36179</w:t>
+      </w:r>
     </w:p>
     <w:p>
       <w:pPr>
@@ -966,73 +1084,179 @@
         </w:rPr>
         <w:t>12384791234912651892</w:t>
       </w:r>
-    </w:p>
-    <w:p>
-      <w:pPr>
-        <w:rPr>
-          <w:rFonts w:ascii="Abadi MT Condensed Light" w:hAnsi="Abadi MT Condensed Light"/>
-          <w:sz w:val="36"/>
-          <w:szCs w:val="36"/>
-        </w:rPr>
-      </w:pPr>
-      <w:r>
-        <w:rPr>
-          <w:rFonts w:ascii="Abadi MT Condensed Light" w:hAnsi="Abadi MT Condensed Light"/>
-          <w:sz w:val="36"/>
-          <w:szCs w:val="36"/>
-        </w:rPr>
-        <w:t>21384712936591823749</w:t>
-      </w:r>
-    </w:p>
-    <w:p>
-      <w:pPr>
-        <w:rPr>
-          <w:rFonts w:ascii="Abadi MT Condensed Light" w:hAnsi="Abadi MT Condensed Light"/>
-          <w:sz w:val="36"/>
-          <w:szCs w:val="36"/>
-        </w:rPr>
-      </w:pPr>
-      <w:r>
-        <w:rPr>
-          <w:rFonts w:ascii="Abadi MT Condensed Light" w:hAnsi="Abadi MT Condensed Light"/>
-          <w:sz w:val="36"/>
-          <w:szCs w:val="36"/>
-        </w:rPr>
-        <w:t>12349812937591823749</w:t>
-      </w:r>
-    </w:p>
-    <w:p>
-      <w:pPr>
-        <w:rPr>
-          <w:rFonts w:ascii="Abadi MT Condensed Light" w:hAnsi="Abadi MT Condensed Light"/>
-          <w:sz w:val="36"/>
-          <w:szCs w:val="36"/>
-        </w:rPr>
-      </w:pPr>
-      <w:r>
-        <w:rPr>
-          <w:rFonts w:ascii="Abadi MT Condensed Light" w:hAnsi="Abadi MT Condensed Light"/>
-          <w:sz w:val="36"/>
-          <w:szCs w:val="36"/>
-        </w:rPr>
-        <w:t>12394871239471298374</w:t>
-      </w:r>
-    </w:p>
-    <w:p>
-      <w:pPr>
-        <w:rPr>
-          <w:rFonts w:ascii="Abadi MT Condensed Light" w:hAnsi="Abadi MT Condensed Light"/>
-          <w:sz w:val="36"/>
-          <w:szCs w:val="36"/>
-        </w:rPr>
-      </w:pPr>
-      <w:r>
-        <w:rPr>
-          <w:rFonts w:ascii="Abadi MT Condensed Light" w:hAnsi="Abadi MT Condensed Light"/>
-          <w:sz w:val="36"/>
-          <w:szCs w:val="36"/>
-        </w:rPr>
-        <w:lastRenderedPageBreak/>
+      <w:r>
+        <w:rPr>
+          <w:rFonts w:ascii="Abadi MT Condensed Light" w:hAnsi="Abadi MT Condensed Light"/>
+          <w:sz w:val="36"/>
+          <w:szCs w:val="36"/>
+        </w:rPr>
+        <w:t>89012</w:t>
+      </w:r>
+    </w:p>
+    <w:p>
+      <w:pPr>
+        <w:rPr>
+          <w:rFonts w:ascii="Abadi MT Condensed Light" w:hAnsi="Abadi MT Condensed Light"/>
+          <w:sz w:val="36"/>
+          <w:szCs w:val="36"/>
+        </w:rPr>
+      </w:pPr>
+      <w:r>
+        <w:rPr>
+          <w:rFonts w:ascii="Abadi MT Condensed Light" w:hAnsi="Abadi MT Condensed Light"/>
+          <w:sz w:val="36"/>
+          <w:szCs w:val="36"/>
+        </w:rPr>
+        <w:t>21384712</w:t>
+      </w:r>
+      <w:r>
+        <w:rPr>
+          <w:rFonts w:ascii="Abadi MT Condensed Light" w:hAnsi="Abadi MT Condensed Light"/>
+          <w:sz w:val="36"/>
+          <w:szCs w:val="36"/>
+        </w:rPr>
+        <w:t>9377</w:t>
+      </w:r>
+      <w:r>
+        <w:rPr>
+          <w:rFonts w:ascii="Abadi MT Condensed Light" w:hAnsi="Abadi MT Condensed Light"/>
+          <w:sz w:val="36"/>
+          <w:szCs w:val="36"/>
+        </w:rPr>
+        <w:t>91823749</w:t>
+      </w:r>
+      <w:r>
+        <w:rPr>
+          <w:rFonts w:ascii="Abadi MT Condensed Light" w:hAnsi="Abadi MT Condensed Light"/>
+          <w:sz w:val="36"/>
+          <w:szCs w:val="36"/>
+        </w:rPr>
+        <w:t>78492</w:t>
+      </w:r>
+    </w:p>
+    <w:p>
+      <w:pPr>
+        <w:rPr>
+          <w:rFonts w:ascii="Abadi MT Condensed Light" w:hAnsi="Abadi MT Condensed Light"/>
+          <w:sz w:val="36"/>
+          <w:szCs w:val="36"/>
+        </w:rPr>
+      </w:pPr>
+      <w:r>
+        <w:rPr>
+          <w:rFonts w:ascii="Abadi MT Condensed Light" w:hAnsi="Abadi MT Condensed Light"/>
+          <w:sz w:val="36"/>
+          <w:szCs w:val="36"/>
+        </w:rPr>
+        <w:t>12349812937</w:t>
+      </w:r>
+      <w:r>
+        <w:rPr>
+          <w:rFonts w:ascii="Abadi MT Condensed Light" w:hAnsi="Abadi MT Condensed Light"/>
+          <w:sz w:val="36"/>
+          <w:szCs w:val="36"/>
+        </w:rPr>
+        <w:t>591823749</w:t>
+      </w:r>
+      <w:r>
+        <w:rPr>
+          <w:rFonts w:ascii="Abadi MT Condensed Light" w:hAnsi="Abadi MT Condensed Light"/>
+          <w:sz w:val="36"/>
+          <w:szCs w:val="36"/>
+        </w:rPr>
+        <w:t>07164</w:t>
+      </w:r>
+    </w:p>
+    <w:p>
+      <w:pPr>
+        <w:rPr>
+          <w:rFonts w:ascii="Abadi MT Condensed Light" w:hAnsi="Abadi MT Condensed Light"/>
+          <w:sz w:val="36"/>
+          <w:szCs w:val="36"/>
+        </w:rPr>
+      </w:pPr>
+      <w:r>
+        <w:rPr>
+          <w:rFonts w:ascii="Abadi MT Condensed Light" w:hAnsi="Abadi MT Condensed Light"/>
+          <w:sz w:val="36"/>
+          <w:szCs w:val="36"/>
+        </w:rPr>
+        <w:t>12394871237</w:t>
+      </w:r>
+      <w:r>
+        <w:rPr>
+          <w:rFonts w:ascii="Abadi MT Condensed Light" w:hAnsi="Abadi MT Condensed Light"/>
+          <w:sz w:val="36"/>
+          <w:szCs w:val="36"/>
+        </w:rPr>
+        <w:t>471298374</w:t>
+      </w:r>
+      <w:r>
+        <w:rPr>
+          <w:rFonts w:ascii="Abadi MT Condensed Light" w:hAnsi="Abadi MT Condensed Light"/>
+          <w:sz w:val="36"/>
+          <w:szCs w:val="36"/>
+        </w:rPr>
+        <w:t>20719</w:t>
+      </w:r>
+    </w:p>
+    <w:p>
+      <w:pPr>
+        <w:rPr>
+          <w:rFonts w:ascii="Abadi MT Condensed Light" w:hAnsi="Abadi MT Condensed Light"/>
+          <w:sz w:val="36"/>
+          <w:szCs w:val="36"/>
+        </w:rPr>
+      </w:pPr>
+      <w:r>
+        <w:rPr>
+          <w:rFonts w:ascii="Abadi MT Condensed Light" w:hAnsi="Abadi MT Condensed Light"/>
+          <w:sz w:val="36"/>
+          <w:szCs w:val="36"/>
+        </w:rPr>
+        <w:t>8103813659391856392385030</w:t>
+      </w:r>
+    </w:p>
+    <w:p>
+      <w:pPr>
+        <w:rPr>
+          <w:rFonts w:ascii="Abadi MT Condensed Light" w:hAnsi="Abadi MT Condensed Light"/>
+          <w:sz w:val="36"/>
+          <w:szCs w:val="36"/>
+        </w:rPr>
+      </w:pPr>
+      <w:r>
+        <w:rPr>
+          <w:rFonts w:ascii="Abadi MT Condensed Light" w:hAnsi="Abadi MT Condensed Light"/>
+          <w:sz w:val="36"/>
+          <w:szCs w:val="36"/>
+        </w:rPr>
+        <w:t>3051930573005710109819127</w:t>
+      </w:r>
+    </w:p>
+    <w:p>
+      <w:pPr>
+        <w:rPr>
+          <w:rFonts w:ascii="Abadi MT Condensed Light" w:hAnsi="Abadi MT Condensed Light"/>
+          <w:sz w:val="36"/>
+          <w:szCs w:val="36"/>
+        </w:rPr>
+      </w:pPr>
+    </w:p>
+    <w:p>
+      <w:pPr>
+        <w:rPr>
+          <w:rFonts w:ascii="Abadi MT Condensed Light" w:hAnsi="Abadi MT Condensed Light"/>
+          <w:sz w:val="36"/>
+          <w:szCs w:val="36"/>
+        </w:rPr>
+      </w:pPr>
+      <w:r>
+        <w:rPr>
+          <w:rFonts w:ascii="Abadi MT Condensed Light" w:hAnsi="Abadi MT Condensed Light"/>
+          <w:sz w:val="36"/>
+          <w:szCs w:val="36"/>
+        </w:rPr>
         <w:t>Cambria:</w:t>
       </w:r>
     </w:p>
@@ -1809,6 +2033,38 @@
           <w:szCs w:val="36"/>
         </w:rPr>
       </w:pPr>
+    </w:p>
+    <w:p>
+      <w:pPr>
+        <w:rPr>
+          <w:sz w:val="36"/>
+          <w:szCs w:val="36"/>
+        </w:rPr>
+      </w:pPr>
+    </w:p>
+    <w:p>
+      <w:pPr>
+        <w:rPr>
+          <w:sz w:val="36"/>
+          <w:szCs w:val="36"/>
+        </w:rPr>
+      </w:pPr>
+    </w:p>
+    <w:p>
+      <w:pPr>
+        <w:rPr>
+          <w:sz w:val="36"/>
+          <w:szCs w:val="36"/>
+        </w:rPr>
+      </w:pPr>
+    </w:p>
+    <w:p>
+      <w:pPr>
+        <w:rPr>
+          <w:sz w:val="36"/>
+          <w:szCs w:val="36"/>
+        </w:rPr>
+      </w:pPr>
       <w:r>
         <w:rPr>
           <w:sz w:val="36"/>
@@ -1816,6 +2072,13 @@
         </w:rPr>
         <w:t>32194823948713512331</w:t>
       </w:r>
+      <w:r>
+        <w:rPr>
+          <w:sz w:val="36"/>
+          <w:szCs w:val="36"/>
+        </w:rPr>
+        <w:t>89017</w:t>
+      </w:r>
     </w:p>
     <w:p>
       <w:pPr>
@@ -1831,6 +2094,13 @@
         </w:rPr>
         <w:t>34812309480192351234</w:t>
       </w:r>
+      <w:r>
+        <w:rPr>
+          <w:sz w:val="36"/>
+          <w:szCs w:val="36"/>
+        </w:rPr>
+        <w:t>98001</w:t>
+      </w:r>
     </w:p>
     <w:p>
       <w:pPr>
@@ -1846,6 +2116,13 @@
         </w:rPr>
         <w:t>12390847012386012384</w:t>
       </w:r>
+      <w:r>
+        <w:rPr>
+          <w:sz w:val="36"/>
+          <w:szCs w:val="36"/>
+        </w:rPr>
+        <w:t>07183</w:t>
+      </w:r>
     </w:p>
     <w:p>
       <w:pPr>
@@ -1861,6 +2138,13 @@
         </w:rPr>
         <w:t>12374610237408126323</w:t>
       </w:r>
+      <w:r>
+        <w:rPr>
+          <w:sz w:val="36"/>
+          <w:szCs w:val="36"/>
+        </w:rPr>
+        <w:t>23542</w:t>
+      </w:r>
     </w:p>
     <w:p>
       <w:pPr>
@@ -1876,6 +2160,43 @@
         </w:rPr>
         <w:t>32894710283947892364</w:t>
       </w:r>
+      <w:r>
+        <w:rPr>
+          <w:sz w:val="36"/>
+          <w:szCs w:val="36"/>
+        </w:rPr>
+        <w:t>94738</w:t>
+      </w:r>
+    </w:p>
+    <w:p>
+      <w:pPr>
+        <w:rPr>
+          <w:sz w:val="36"/>
+          <w:szCs w:val="36"/>
+        </w:rPr>
+      </w:pPr>
+      <w:r>
+        <w:rPr>
+          <w:sz w:val="36"/>
+          <w:szCs w:val="36"/>
+        </w:rPr>
+        <w:t>3810308379082758030187190</w:t>
+      </w:r>
+    </w:p>
+    <w:p>
+      <w:pPr>
+        <w:rPr>
+          <w:sz w:val="36"/>
+          <w:szCs w:val="36"/>
+        </w:rPr>
+      </w:pPr>
+      <w:r>
+        <w:rPr>
+          <w:sz w:val="36"/>
+          <w:szCs w:val="36"/>
+        </w:rPr>
+        <w:t>1835698123469401653801302</w:t>
+      </w:r>
     </w:p>
     <w:p>
       <w:pPr>
@@ -1899,6 +2220,13 @@
         </w:rPr>
         <w:t>12384712937598723894</w:t>
       </w:r>
+      <w:r>
+        <w:rPr>
+          <w:sz w:val="36"/>
+          <w:szCs w:val="36"/>
+        </w:rPr>
+        <w:t>35180</w:t>
+      </w:r>
     </w:p>
     <w:p>
       <w:pPr>
@@ -1914,6 +2242,13 @@
         </w:rPr>
         <w:t>12394819023895732984</w:t>
       </w:r>
+      <w:r>
+        <w:rPr>
+          <w:sz w:val="36"/>
+          <w:szCs w:val="36"/>
+        </w:rPr>
+        <w:t>87713</w:t>
+      </w:r>
     </w:p>
     <w:p>
       <w:pPr>
@@ -1929,6 +2264,13 @@
         </w:rPr>
         <w:t>12763481723498236593</w:t>
       </w:r>
+      <w:r>
+        <w:rPr>
+          <w:sz w:val="36"/>
+          <w:szCs w:val="36"/>
+        </w:rPr>
+        <w:t>71632</w:t>
+      </w:r>
     </w:p>
     <w:p>
       <w:pPr>
@@ -1944,6 +2286,13 @@
         </w:rPr>
         <w:t>23498759834658934734</w:t>
       </w:r>
+      <w:r>
+        <w:rPr>
+          <w:sz w:val="36"/>
+          <w:szCs w:val="36"/>
+        </w:rPr>
+        <w:t>09813</w:t>
+      </w:r>
     </w:p>
     <w:p>
       <w:pPr>
@@ -1959,6 +2308,51 @@
         </w:rPr>
         <w:t>39487598347589346589</w:t>
       </w:r>
+      <w:r>
+        <w:rPr>
+          <w:sz w:val="36"/>
+          <w:szCs w:val="36"/>
+        </w:rPr>
+        <w:t>31589</w:t>
+      </w:r>
+    </w:p>
+    <w:p>
+      <w:pPr>
+        <w:rPr>
+          <w:sz w:val="36"/>
+          <w:szCs w:val="36"/>
+        </w:rPr>
+      </w:pPr>
+      <w:r>
+        <w:rPr>
+          <w:sz w:val="36"/>
+          <w:szCs w:val="36"/>
+        </w:rPr>
+        <w:t>1238579123846013750912352</w:t>
+      </w:r>
+    </w:p>
+    <w:p>
+      <w:pPr>
+        <w:rPr>
+          <w:sz w:val="36"/>
+          <w:szCs w:val="36"/>
+        </w:rPr>
+      </w:pPr>
+      <w:r>
+        <w:rPr>
+          <w:sz w:val="36"/>
+          <w:szCs w:val="36"/>
+        </w:rPr>
+        <w:t>3814723985012375023975103</w:t>
+      </w:r>
+    </w:p>
+    <w:p>
+      <w:pPr>
+        <w:rPr>
+          <w:sz w:val="36"/>
+          <w:szCs w:val="36"/>
+        </w:rPr>
+      </w:pPr>
     </w:p>
     <w:p>
       <w:pPr>
@@ -2374,606 +2768,754 @@
         </w:rPr>
         <w:t>6758612</w:t>
       </w:r>
+    </w:p>
+    <w:p>
+      <w:pPr>
+        <w:rPr>
+          <w:rFonts w:ascii="Times New Roman" w:hAnsi="Times New Roman" w:cs="Times New Roman"/>
+          <w:sz w:val="36"/>
+          <w:szCs w:val="36"/>
+        </w:rPr>
+      </w:pPr>
+      <w:r>
+        <w:rPr>
+          <w:rFonts w:ascii="Times New Roman" w:hAnsi="Times New Roman" w:cs="Times New Roman"/>
+          <w:sz w:val="36"/>
+          <w:szCs w:val="36"/>
+        </w:rPr>
+        <w:t>307</w:t>
+      </w:r>
+      <w:r>
+        <w:rPr>
+          <w:rFonts w:ascii="Wingdings" w:hAnsi="Wingdings"/>
+          <w:sz w:val="36"/>
+          <w:szCs w:val="36"/>
+        </w:rPr>
+        <w:t></w:t>
+      </w:r>
+      <w:r>
+        <w:rPr>
+          <w:rFonts w:ascii="Times New Roman" w:hAnsi="Times New Roman" w:cs="Times New Roman"/>
+          <w:sz w:val="36"/>
+          <w:szCs w:val="36"/>
+        </w:rPr>
+        <w:t>5617865713650172</w:t>
+      </w:r>
+    </w:p>
+    <w:p>
+      <w:pPr>
+        <w:rPr>
+          <w:rFonts w:ascii="Times New Roman" w:hAnsi="Times New Roman" w:cs="Times New Roman"/>
+          <w:sz w:val="36"/>
+          <w:szCs w:val="36"/>
+        </w:rPr>
+      </w:pPr>
+      <w:r>
+        <w:rPr>
+          <w:rFonts w:ascii="Times New Roman" w:hAnsi="Times New Roman" w:cs="Times New Roman"/>
+          <w:sz w:val="36"/>
+          <w:szCs w:val="36"/>
+        </w:rPr>
+        <w:t>3</w:t>
+      </w:r>
+      <w:r>
+        <w:rPr>
+          <w:rFonts w:ascii="Wingdings" w:hAnsi="Wingdings"/>
+          <w:sz w:val="36"/>
+          <w:szCs w:val="36"/>
+        </w:rPr>
+        <w:t></w:t>
+      </w:r>
+      <w:r>
+        <w:rPr>
+          <w:rFonts w:ascii="Wingdings" w:hAnsi="Wingdings"/>
+          <w:sz w:val="36"/>
+          <w:szCs w:val="36"/>
+        </w:rPr>
+        <w:t></w:t>
+      </w:r>
+      <w:r>
+        <w:rPr>
+          <w:rFonts w:ascii="Times New Roman" w:hAnsi="Times New Roman" w:cs="Times New Roman"/>
+          <w:sz w:val="36"/>
+          <w:szCs w:val="36"/>
+        </w:rPr>
+        <w:t>65801236</w:t>
+      </w:r>
+      <w:r>
+        <w:rPr>
+          <w:rFonts w:ascii="Wingdings" w:hAnsi="Wingdings"/>
+          <w:sz w:val="36"/>
+          <w:szCs w:val="36"/>
+        </w:rPr>
+        <w:t></w:t>
+      </w:r>
+      <w:r>
+        <w:rPr>
+          <w:rFonts w:ascii="Times New Roman" w:hAnsi="Times New Roman" w:cs="Times New Roman"/>
+          <w:sz w:val="36"/>
+          <w:szCs w:val="36"/>
+        </w:rPr>
+        <w:t>578165</w:t>
+      </w:r>
+      <w:r>
+        <w:rPr>
+          <w:rFonts w:ascii="Wingdings" w:hAnsi="Wingdings"/>
+          <w:sz w:val="36"/>
+          <w:szCs w:val="36"/>
+        </w:rPr>
+        <w:t></w:t>
+      </w:r>
+      <w:r>
+        <w:rPr>
+          <w:rFonts w:ascii="Times New Roman" w:hAnsi="Times New Roman" w:cs="Times New Roman"/>
+          <w:sz w:val="36"/>
+          <w:szCs w:val="36"/>
+        </w:rPr>
+        <w:t>7</w:t>
+      </w:r>
+    </w:p>
+    <w:p>
+      <w:pPr>
+        <w:rPr>
+          <w:rFonts w:ascii="Times New Roman" w:hAnsi="Times New Roman" w:cs="Times New Roman"/>
+          <w:sz w:val="36"/>
+          <w:szCs w:val="36"/>
+        </w:rPr>
+      </w:pPr>
+      <w:r>
+        <w:rPr>
+          <w:rFonts w:ascii="Wingdings" w:hAnsi="Wingdings"/>
+          <w:sz w:val="36"/>
+          <w:szCs w:val="36"/>
+        </w:rPr>
+        <w:t></w:t>
+      </w:r>
+      <w:r>
+        <w:rPr>
+          <w:rFonts w:ascii="Times New Roman" w:hAnsi="Times New Roman" w:cs="Times New Roman"/>
+          <w:sz w:val="36"/>
+          <w:szCs w:val="36"/>
+        </w:rPr>
+        <w:t>163578619</w:t>
+      </w:r>
+      <w:r>
+        <w:rPr>
+          <w:rFonts w:ascii="Wingdings" w:hAnsi="Wingdings"/>
+          <w:sz w:val="36"/>
+          <w:szCs w:val="36"/>
+        </w:rPr>
+        <w:t></w:t>
+      </w:r>
+      <w:r>
+        <w:rPr>
+          <w:rFonts w:ascii="Times New Roman" w:hAnsi="Times New Roman" w:cs="Times New Roman"/>
+          <w:sz w:val="36"/>
+          <w:szCs w:val="36"/>
+        </w:rPr>
+        <w:t>473567346</w:t>
+      </w:r>
+    </w:p>
+    <w:p>
+      <w:pPr>
+        <w:rPr>
+          <w:rFonts w:ascii="Times New Roman" w:hAnsi="Times New Roman" w:cs="Times New Roman"/>
+          <w:sz w:val="36"/>
+          <w:szCs w:val="36"/>
+        </w:rPr>
+      </w:pPr>
+    </w:p>
+    <w:p>
+      <w:pPr>
+        <w:rPr>
+          <w:rFonts w:ascii="Times New Roman" w:hAnsi="Times New Roman" w:cs="Times New Roman"/>
+          <w:sz w:val="36"/>
+          <w:szCs w:val="36"/>
+        </w:rPr>
+      </w:pPr>
+      <w:r>
+        <w:rPr>
+          <w:rFonts w:ascii="Times New Roman" w:hAnsi="Times New Roman" w:cs="Times New Roman"/>
+          <w:sz w:val="36"/>
+          <w:szCs w:val="36"/>
+        </w:rPr>
+        <w:t>21</w:t>
+      </w:r>
+      <w:r>
+        <w:rPr>
+          <w:rFonts w:ascii="Wingdings" w:hAnsi="Wingdings"/>
+          <w:sz w:val="36"/>
+          <w:szCs w:val="36"/>
+        </w:rPr>
+        <w:t></w:t>
+      </w:r>
+      <w:r>
+        <w:rPr>
+          <w:rFonts w:ascii="Times New Roman" w:hAnsi="Times New Roman" w:cs="Times New Roman"/>
+          <w:sz w:val="36"/>
+          <w:szCs w:val="36"/>
+        </w:rPr>
+        <w:t>83793</w:t>
+      </w:r>
+      <w:r>
+        <w:rPr>
+          <w:rFonts w:ascii="Wingdings" w:hAnsi="Wingdings"/>
+          <w:sz w:val="36"/>
+          <w:szCs w:val="36"/>
+        </w:rPr>
+        <w:t></w:t>
+      </w:r>
+      <w:r>
+        <w:rPr>
+          <w:rFonts w:ascii="Times New Roman" w:hAnsi="Times New Roman" w:cs="Times New Roman"/>
+          <w:sz w:val="36"/>
+          <w:szCs w:val="36"/>
+        </w:rPr>
+        <w:t>56129</w:t>
+      </w:r>
+      <w:r>
+        <w:rPr>
+          <w:rFonts w:ascii="Wingdings" w:hAnsi="Wingdings"/>
+          <w:sz w:val="36"/>
+          <w:szCs w:val="36"/>
+        </w:rPr>
+        <w:t></w:t>
+      </w:r>
+      <w:r>
+        <w:rPr>
+          <w:rFonts w:ascii="Times New Roman" w:hAnsi="Times New Roman" w:cs="Times New Roman"/>
+          <w:sz w:val="36"/>
+          <w:szCs w:val="36"/>
+        </w:rPr>
+        <w:t>84791</w:t>
+      </w:r>
+    </w:p>
+    <w:p>
+      <w:pPr>
+        <w:rPr>
+          <w:rFonts w:ascii="Times New Roman" w:hAnsi="Times New Roman" w:cs="Times New Roman"/>
+          <w:sz w:val="36"/>
+          <w:szCs w:val="36"/>
+        </w:rPr>
+      </w:pPr>
+      <w:r>
+        <w:rPr>
+          <w:rFonts w:ascii="Times New Roman" w:hAnsi="Times New Roman" w:cs="Times New Roman"/>
+          <w:sz w:val="36"/>
+          <w:szCs w:val="36"/>
+        </w:rPr>
+        <w:t>8236481237401</w:t>
+      </w:r>
+      <w:r>
+        <w:rPr>
+          <w:rFonts w:ascii="Wingdings" w:hAnsi="Wingdings"/>
+          <w:sz w:val="36"/>
+          <w:szCs w:val="36"/>
+        </w:rPr>
+        <w:t></w:t>
+      </w:r>
+      <w:r>
+        <w:rPr>
+          <w:rFonts w:ascii="Times New Roman" w:hAnsi="Times New Roman" w:cs="Times New Roman"/>
+          <w:sz w:val="36"/>
+          <w:szCs w:val="36"/>
+        </w:rPr>
+        <w:t>273649</w:t>
+      </w:r>
+    </w:p>
+    <w:p>
+      <w:pPr>
+        <w:rPr>
+          <w:rFonts w:ascii="Times New Roman" w:hAnsi="Times New Roman" w:cs="Times New Roman"/>
+          <w:sz w:val="36"/>
+          <w:szCs w:val="36"/>
+        </w:rPr>
+      </w:pPr>
+      <w:r>
+        <w:rPr>
+          <w:rFonts w:ascii="Times New Roman" w:hAnsi="Times New Roman" w:cs="Times New Roman"/>
+          <w:sz w:val="36"/>
+          <w:szCs w:val="36"/>
+        </w:rPr>
+        <w:t>1</w:t>
+      </w:r>
+      <w:r>
+        <w:rPr>
+          <w:rFonts w:ascii="Wingdings" w:hAnsi="Wingdings"/>
+          <w:sz w:val="36"/>
+          <w:szCs w:val="36"/>
+        </w:rPr>
+        <w:t></w:t>
+      </w:r>
+      <w:r>
+        <w:rPr>
+          <w:rFonts w:ascii="Times New Roman" w:hAnsi="Times New Roman" w:cs="Times New Roman"/>
+          <w:sz w:val="36"/>
+          <w:szCs w:val="36"/>
+        </w:rPr>
+        <w:t>723640182364781236</w:t>
+      </w:r>
+    </w:p>
+    <w:p>
+      <w:pPr>
+        <w:rPr>
+          <w:rFonts w:ascii="Times New Roman" w:hAnsi="Times New Roman" w:cs="Times New Roman"/>
+          <w:sz w:val="36"/>
+          <w:szCs w:val="36"/>
+        </w:rPr>
+      </w:pPr>
+      <w:r>
+        <w:rPr>
+          <w:rFonts w:ascii="Times New Roman" w:hAnsi="Times New Roman" w:cs="Times New Roman"/>
+          <w:sz w:val="36"/>
+          <w:szCs w:val="36"/>
+        </w:rPr>
+        <w:t>40</w:t>
+      </w:r>
+      <w:r>
+        <w:rPr>
+          <w:rFonts w:ascii="Wingdings" w:hAnsi="Wingdings"/>
+          <w:sz w:val="36"/>
+          <w:szCs w:val="36"/>
+        </w:rPr>
+        <w:t></w:t>
+      </w:r>
+      <w:r>
+        <w:rPr>
+          <w:rFonts w:ascii="Times New Roman" w:hAnsi="Times New Roman" w:cs="Times New Roman"/>
+          <w:sz w:val="36"/>
+          <w:szCs w:val="36"/>
+        </w:rPr>
+        <w:t>81237408</w:t>
+      </w:r>
+      <w:r>
+        <w:rPr>
+          <w:rFonts w:ascii="Wingdings" w:hAnsi="Wingdings"/>
+          <w:sz w:val="36"/>
+          <w:szCs w:val="36"/>
+        </w:rPr>
+        <w:t></w:t>
+      </w:r>
+      <w:r>
+        <w:rPr>
+          <w:rFonts w:ascii="Times New Roman" w:hAnsi="Times New Roman" w:cs="Times New Roman"/>
+          <w:sz w:val="36"/>
+          <w:szCs w:val="36"/>
+        </w:rPr>
+        <w:t>1</w:t>
+      </w:r>
+      <w:r>
+        <w:rPr>
+          <w:rFonts w:ascii="Wingdings" w:hAnsi="Wingdings"/>
+          <w:sz w:val="36"/>
+          <w:szCs w:val="36"/>
+        </w:rPr>
+        <w:t></w:t>
+      </w:r>
+      <w:r>
+        <w:rPr>
+          <w:rFonts w:ascii="Times New Roman" w:hAnsi="Times New Roman" w:cs="Times New Roman"/>
+          <w:sz w:val="36"/>
+          <w:szCs w:val="36"/>
+        </w:rPr>
+        <w:t>23</w:t>
+      </w:r>
+      <w:r>
+        <w:rPr>
+          <w:rFonts w:ascii="Wingdings" w:hAnsi="Wingdings"/>
+          <w:sz w:val="36"/>
+          <w:szCs w:val="36"/>
+        </w:rPr>
+        <w:t></w:t>
+      </w:r>
+      <w:r>
+        <w:rPr>
+          <w:rFonts w:ascii="Times New Roman" w:hAnsi="Times New Roman" w:cs="Times New Roman"/>
+          <w:sz w:val="36"/>
+          <w:szCs w:val="36"/>
+        </w:rPr>
+        <w:t>678</w:t>
+      </w:r>
+    </w:p>
+    <w:p>
+      <w:pPr>
+        <w:rPr>
+          <w:rFonts w:ascii="Times New Roman" w:hAnsi="Times New Roman" w:cs="Times New Roman"/>
+          <w:sz w:val="36"/>
+          <w:szCs w:val="36"/>
+        </w:rPr>
+      </w:pPr>
+      <w:r>
+        <w:rPr>
+          <w:rFonts w:ascii="Times New Roman" w:hAnsi="Times New Roman" w:cs="Times New Roman"/>
+          <w:sz w:val="36"/>
+          <w:szCs w:val="36"/>
+        </w:rPr>
+        <w:t>53264</w:t>
+      </w:r>
+      <w:r>
+        <w:rPr>
+          <w:rFonts w:ascii="Wingdings" w:hAnsi="Wingdings"/>
+          <w:sz w:val="36"/>
+          <w:szCs w:val="36"/>
+        </w:rPr>
+        <w:t></w:t>
+      </w:r>
+      <w:r>
+        <w:rPr>
+          <w:rFonts w:ascii="Times New Roman" w:hAnsi="Times New Roman" w:cs="Times New Roman"/>
+          <w:sz w:val="36"/>
+          <w:szCs w:val="36"/>
+        </w:rPr>
+        <w:t>82374098123640</w:t>
+      </w:r>
+    </w:p>
+    <w:p>
+      <w:pPr>
+        <w:rPr>
+          <w:rFonts w:ascii="Times New Roman" w:hAnsi="Times New Roman" w:cs="Times New Roman"/>
+          <w:sz w:val="36"/>
+          <w:szCs w:val="36"/>
+        </w:rPr>
+      </w:pPr>
+    </w:p>
+    <w:p>
+      <w:pPr>
+        <w:rPr>
+          <w:rFonts w:ascii="Times New Roman" w:hAnsi="Times New Roman" w:cs="Times New Roman"/>
+          <w:sz w:val="36"/>
+          <w:szCs w:val="36"/>
+        </w:rPr>
+      </w:pPr>
+      <w:r>
+        <w:rPr>
+          <w:rFonts w:ascii="Times New Roman" w:hAnsi="Times New Roman" w:cs="Times New Roman"/>
+          <w:sz w:val="36"/>
+          <w:szCs w:val="36"/>
+        </w:rPr>
+        <w:t>29387491236591823743</w:t>
+      </w:r>
+      <w:r>
+        <w:rPr>
+          <w:rFonts w:ascii="Times New Roman" w:hAnsi="Times New Roman" w:cs="Times New Roman"/>
+          <w:sz w:val="36"/>
+          <w:szCs w:val="36"/>
+        </w:rPr>
+        <w:t>18351</w:t>
+      </w:r>
+    </w:p>
+    <w:p>
+      <w:pPr>
+        <w:rPr>
+          <w:rFonts w:ascii="Times New Roman" w:hAnsi="Times New Roman" w:cs="Times New Roman"/>
+          <w:sz w:val="36"/>
+          <w:szCs w:val="36"/>
+        </w:rPr>
+      </w:pPr>
+      <w:r>
+        <w:rPr>
+          <w:rFonts w:ascii="Times New Roman" w:hAnsi="Times New Roman" w:cs="Times New Roman"/>
+          <w:sz w:val="36"/>
+          <w:szCs w:val="36"/>
+        </w:rPr>
+        <w:t>12398479182347918236</w:t>
+      </w:r>
+      <w:r>
+        <w:rPr>
+          <w:rFonts w:ascii="Times New Roman" w:hAnsi="Times New Roman" w:cs="Times New Roman"/>
+          <w:sz w:val="36"/>
+          <w:szCs w:val="36"/>
+        </w:rPr>
+        <w:t>78093</w:t>
+      </w:r>
+    </w:p>
+    <w:p>
+      <w:pPr>
+        <w:rPr>
+          <w:rFonts w:ascii="Times New Roman" w:hAnsi="Times New Roman" w:cs="Times New Roman"/>
+          <w:sz w:val="36"/>
+          <w:szCs w:val="36"/>
+        </w:rPr>
+      </w:pPr>
+      <w:r>
+        <w:rPr>
+          <w:rFonts w:ascii="Times New Roman" w:hAnsi="Times New Roman" w:cs="Times New Roman"/>
+          <w:sz w:val="36"/>
+          <w:szCs w:val="36"/>
+        </w:rPr>
+        <w:t>83749182356192387431</w:t>
+      </w:r>
+      <w:r>
+        <w:rPr>
+          <w:rFonts w:ascii="Times New Roman" w:hAnsi="Times New Roman" w:cs="Times New Roman"/>
+          <w:sz w:val="36"/>
+          <w:szCs w:val="36"/>
+        </w:rPr>
+        <w:t>35183</w:t>
+      </w:r>
+    </w:p>
+    <w:p>
+      <w:pPr>
+        <w:rPr>
+          <w:rFonts w:ascii="Times New Roman" w:hAnsi="Times New Roman" w:cs="Times New Roman"/>
+          <w:sz w:val="36"/>
+          <w:szCs w:val="36"/>
+        </w:rPr>
+      </w:pPr>
+      <w:r>
+        <w:rPr>
+          <w:rFonts w:ascii="Times New Roman" w:hAnsi="Times New Roman" w:cs="Times New Roman"/>
+          <w:sz w:val="36"/>
+          <w:szCs w:val="36"/>
+        </w:rPr>
+        <w:t>19283749823758612934</w:t>
+      </w:r>
+      <w:r>
+        <w:rPr>
+          <w:rFonts w:ascii="Times New Roman" w:hAnsi="Times New Roman" w:cs="Times New Roman"/>
+          <w:sz w:val="36"/>
+          <w:szCs w:val="36"/>
+        </w:rPr>
+        <w:t>35191</w:t>
+      </w:r>
+    </w:p>
+    <w:p>
+      <w:pPr>
+        <w:rPr>
+          <w:rFonts w:ascii="Times New Roman" w:hAnsi="Times New Roman" w:cs="Times New Roman"/>
+          <w:sz w:val="36"/>
+          <w:szCs w:val="36"/>
+        </w:rPr>
+      </w:pPr>
+      <w:r>
+        <w:rPr>
+          <w:rFonts w:ascii="Times New Roman" w:hAnsi="Times New Roman" w:cs="Times New Roman"/>
+          <w:sz w:val="36"/>
+          <w:szCs w:val="36"/>
+        </w:rPr>
+        <w:t>12938479182374981236</w:t>
+      </w:r>
+      <w:r>
+        <w:rPr>
+          <w:rFonts w:ascii="Times New Roman" w:hAnsi="Times New Roman" w:cs="Times New Roman"/>
+          <w:sz w:val="36"/>
+          <w:szCs w:val="36"/>
+        </w:rPr>
+        <w:t>12385</w:t>
+      </w:r>
+    </w:p>
+    <w:p>
+      <w:pPr>
+        <w:rPr>
+          <w:rFonts w:ascii="Times New Roman" w:hAnsi="Times New Roman" w:cs="Times New Roman"/>
+          <w:sz w:val="36"/>
+          <w:szCs w:val="36"/>
+        </w:rPr>
+      </w:pPr>
+      <w:r>
+        <w:rPr>
+          <w:rFonts w:ascii="Times New Roman" w:hAnsi="Times New Roman" w:cs="Times New Roman"/>
+          <w:sz w:val="36"/>
+          <w:szCs w:val="36"/>
+        </w:rPr>
+        <w:t>2385619283748126358913135</w:t>
+      </w:r>
+    </w:p>
+    <w:p>
+      <w:pPr>
+        <w:rPr>
+          <w:rFonts w:ascii="Times New Roman" w:hAnsi="Times New Roman" w:cs="Times New Roman"/>
+          <w:sz w:val="36"/>
+          <w:szCs w:val="36"/>
+        </w:rPr>
+      </w:pPr>
+      <w:r>
+        <w:rPr>
+          <w:rFonts w:ascii="Times New Roman" w:hAnsi="Times New Roman" w:cs="Times New Roman"/>
+          <w:sz w:val="36"/>
+          <w:szCs w:val="36"/>
+        </w:rPr>
+        <w:t>1293858588473986248696480</w:t>
+      </w:r>
+    </w:p>
+    <w:p>
+      <w:pPr>
+        <w:rPr>
+          <w:rFonts w:ascii="Times New Roman" w:hAnsi="Times New Roman" w:cs="Times New Roman"/>
+          <w:sz w:val="36"/>
+          <w:szCs w:val="36"/>
+        </w:rPr>
+      </w:pPr>
+    </w:p>
+    <w:p>
+      <w:pPr>
+        <w:rPr>
+          <w:rFonts w:ascii="Times New Roman" w:hAnsi="Times New Roman" w:cs="Times New Roman"/>
+          <w:sz w:val="36"/>
+          <w:szCs w:val="36"/>
+        </w:rPr>
+      </w:pPr>
+      <w:r>
+        <w:rPr>
+          <w:rFonts w:ascii="Times New Roman" w:hAnsi="Times New Roman" w:cs="Times New Roman"/>
+          <w:sz w:val="36"/>
+          <w:szCs w:val="36"/>
+        </w:rPr>
+        <w:t>12938749812365198234</w:t>
+      </w:r>
+      <w:r>
+        <w:rPr>
+          <w:rFonts w:ascii="Times New Roman" w:hAnsi="Times New Roman" w:cs="Times New Roman"/>
+          <w:sz w:val="36"/>
+          <w:szCs w:val="36"/>
+        </w:rPr>
+        <w:t>44509</w:t>
+      </w:r>
+    </w:p>
+    <w:p>
+      <w:pPr>
+        <w:rPr>
+          <w:rFonts w:ascii="Times New Roman" w:hAnsi="Times New Roman" w:cs="Times New Roman"/>
+          <w:sz w:val="36"/>
+          <w:szCs w:val="36"/>
+        </w:rPr>
+      </w:pPr>
+      <w:r>
+        <w:rPr>
+          <w:rFonts w:ascii="Times New Roman" w:hAnsi="Times New Roman" w:cs="Times New Roman"/>
+          <w:sz w:val="36"/>
+          <w:szCs w:val="36"/>
+        </w:rPr>
+        <w:t>39485719283749816353</w:t>
+      </w:r>
+      <w:r>
+        <w:rPr>
+          <w:rFonts w:ascii="Times New Roman" w:hAnsi="Times New Roman" w:cs="Times New Roman"/>
+          <w:sz w:val="36"/>
+          <w:szCs w:val="36"/>
+        </w:rPr>
+        <w:t>92762</w:t>
+      </w:r>
+    </w:p>
+    <w:p>
+      <w:pPr>
+        <w:rPr>
+          <w:rFonts w:ascii="Times New Roman" w:hAnsi="Times New Roman" w:cs="Times New Roman"/>
+          <w:sz w:val="36"/>
+          <w:szCs w:val="36"/>
+        </w:rPr>
+      </w:pPr>
+      <w:r>
+        <w:rPr>
+          <w:rFonts w:ascii="Times New Roman" w:hAnsi="Times New Roman" w:cs="Times New Roman"/>
+          <w:sz w:val="36"/>
+          <w:szCs w:val="36"/>
+        </w:rPr>
+        <w:t>19823740918236519823</w:t>
+      </w:r>
+      <w:r>
+        <w:rPr>
+          <w:rFonts w:ascii="Times New Roman" w:hAnsi="Times New Roman" w:cs="Times New Roman"/>
+          <w:sz w:val="36"/>
+          <w:szCs w:val="36"/>
+        </w:rPr>
+        <w:t>18703</w:t>
+      </w:r>
+    </w:p>
+    <w:p>
+      <w:pPr>
+        <w:rPr>
+          <w:rFonts w:ascii="Times New Roman" w:hAnsi="Times New Roman" w:cs="Times New Roman"/>
+          <w:sz w:val="36"/>
+          <w:szCs w:val="36"/>
+        </w:rPr>
+      </w:pPr>
+      <w:r>
+        <w:rPr>
+          <w:rFonts w:ascii="Times New Roman" w:hAnsi="Times New Roman" w:cs="Times New Roman"/>
+          <w:sz w:val="36"/>
+          <w:szCs w:val="36"/>
+        </w:rPr>
+        <w:t>19823749812375986129</w:t>
+      </w:r>
+      <w:r>
+        <w:rPr>
+          <w:rFonts w:ascii="Times New Roman" w:hAnsi="Times New Roman" w:cs="Times New Roman"/>
+          <w:sz w:val="36"/>
+          <w:szCs w:val="36"/>
+        </w:rPr>
+        <w:t>18705</w:t>
+      </w:r>
+    </w:p>
+    <w:p>
+      <w:pPr>
+        <w:rPr>
+          <w:rFonts w:ascii="Times New Roman" w:hAnsi="Times New Roman" w:cs="Times New Roman"/>
+          <w:sz w:val="36"/>
+          <w:szCs w:val="36"/>
+        </w:rPr>
+      </w:pPr>
+      <w:r>
+        <w:rPr>
+          <w:rFonts w:ascii="Times New Roman" w:hAnsi="Times New Roman" w:cs="Times New Roman"/>
+          <w:sz w:val="36"/>
+          <w:szCs w:val="36"/>
+        </w:rPr>
+        <w:t>38489123749812365981</w:t>
+      </w:r>
+      <w:r>
+        <w:rPr>
+          <w:rFonts w:ascii="Times New Roman" w:hAnsi="Times New Roman" w:cs="Times New Roman"/>
+          <w:sz w:val="36"/>
+          <w:szCs w:val="36"/>
+        </w:rPr>
+        <w:t>47950</w:t>
+      </w:r>
+    </w:p>
+    <w:p>
+      <w:pPr>
+        <w:rPr>
+          <w:rFonts w:ascii="Times New Roman" w:hAnsi="Times New Roman" w:cs="Times New Roman"/>
+          <w:sz w:val="36"/>
+          <w:szCs w:val="36"/>
+        </w:rPr>
+      </w:pPr>
+      <w:r>
+        <w:rPr>
+          <w:rFonts w:ascii="Times New Roman" w:hAnsi="Times New Roman" w:cs="Times New Roman"/>
+          <w:sz w:val="36"/>
+          <w:szCs w:val="36"/>
+        </w:rPr>
+        <w:t>1834677840367489036542780</w:t>
+      </w:r>
+    </w:p>
+    <w:p>
+      <w:pPr>
+        <w:rPr>
+          <w:rFonts w:ascii="Times New Roman" w:hAnsi="Times New Roman" w:cs="Times New Roman"/>
+          <w:sz w:val="36"/>
+          <w:szCs w:val="36"/>
+        </w:rPr>
+      </w:pPr>
+      <w:r>
+        <w:rPr>
+          <w:rFonts w:ascii="Times New Roman" w:hAnsi="Times New Roman" w:cs="Times New Roman"/>
+          <w:sz w:val="36"/>
+          <w:szCs w:val="36"/>
+        </w:rPr>
+        <w:t>3641903683901645379845900</w:t>
+      </w:r>
+    </w:p>
+    <w:p>
+      <w:pPr>
+        <w:rPr>
+          <w:rFonts w:ascii="Times New Roman" w:hAnsi="Times New Roman" w:cs="Times New Roman"/>
+          <w:sz w:val="36"/>
+          <w:szCs w:val="36"/>
+        </w:rPr>
+      </w:pPr>
       <w:bookmarkStart w:id="0" w:name="_GoBack"/>
       <w:bookmarkEnd w:id="0"/>
-    </w:p>
-    <w:p>
-      <w:pPr>
-        <w:rPr>
-          <w:rFonts w:ascii="Times New Roman" w:hAnsi="Times New Roman" w:cs="Times New Roman"/>
-          <w:sz w:val="36"/>
-          <w:szCs w:val="36"/>
-        </w:rPr>
-      </w:pPr>
-      <w:r>
-        <w:rPr>
-          <w:rFonts w:ascii="Times New Roman" w:hAnsi="Times New Roman" w:cs="Times New Roman"/>
-          <w:sz w:val="36"/>
-          <w:szCs w:val="36"/>
-        </w:rPr>
-        <w:t>307</w:t>
-      </w:r>
-      <w:r>
-        <w:rPr>
-          <w:rFonts w:ascii="Wingdings" w:hAnsi="Wingdings"/>
-          <w:sz w:val="36"/>
-          <w:szCs w:val="36"/>
-        </w:rPr>
-        <w:t></w:t>
-      </w:r>
-      <w:r>
-        <w:rPr>
-          <w:rFonts w:ascii="Times New Roman" w:hAnsi="Times New Roman" w:cs="Times New Roman"/>
-          <w:sz w:val="36"/>
-          <w:szCs w:val="36"/>
-        </w:rPr>
-        <w:t>5617865713650172</w:t>
-      </w:r>
-    </w:p>
-    <w:p>
-      <w:pPr>
-        <w:rPr>
-          <w:rFonts w:ascii="Times New Roman" w:hAnsi="Times New Roman" w:cs="Times New Roman"/>
-          <w:sz w:val="36"/>
-          <w:szCs w:val="36"/>
-        </w:rPr>
-      </w:pPr>
-      <w:r>
-        <w:rPr>
-          <w:rFonts w:ascii="Times New Roman" w:hAnsi="Times New Roman" w:cs="Times New Roman"/>
-          <w:sz w:val="36"/>
-          <w:szCs w:val="36"/>
-        </w:rPr>
-        <w:t>3</w:t>
-      </w:r>
-      <w:r>
-        <w:rPr>
-          <w:rFonts w:ascii="Wingdings" w:hAnsi="Wingdings"/>
-          <w:sz w:val="36"/>
-          <w:szCs w:val="36"/>
-        </w:rPr>
-        <w:t></w:t>
-      </w:r>
-      <w:r>
-        <w:rPr>
-          <w:rFonts w:ascii="Wingdings" w:hAnsi="Wingdings"/>
-          <w:sz w:val="36"/>
-          <w:szCs w:val="36"/>
-        </w:rPr>
-        <w:t></w:t>
-      </w:r>
-      <w:r>
-        <w:rPr>
-          <w:rFonts w:ascii="Times New Roman" w:hAnsi="Times New Roman" w:cs="Times New Roman"/>
-          <w:sz w:val="36"/>
-          <w:szCs w:val="36"/>
-        </w:rPr>
-        <w:t>65801236</w:t>
-      </w:r>
-      <w:r>
-        <w:rPr>
-          <w:rFonts w:ascii="Wingdings" w:hAnsi="Wingdings"/>
-          <w:sz w:val="36"/>
-          <w:szCs w:val="36"/>
-        </w:rPr>
-        <w:t></w:t>
-      </w:r>
-      <w:r>
-        <w:rPr>
-          <w:rFonts w:ascii="Times New Roman" w:hAnsi="Times New Roman" w:cs="Times New Roman"/>
-          <w:sz w:val="36"/>
-          <w:szCs w:val="36"/>
-        </w:rPr>
-        <w:t>578165</w:t>
-      </w:r>
-      <w:r>
-        <w:rPr>
-          <w:rFonts w:ascii="Wingdings" w:hAnsi="Wingdings"/>
-          <w:sz w:val="36"/>
-          <w:szCs w:val="36"/>
-        </w:rPr>
-        <w:t></w:t>
-      </w:r>
-      <w:r>
-        <w:rPr>
-          <w:rFonts w:ascii="Times New Roman" w:hAnsi="Times New Roman" w:cs="Times New Roman"/>
-          <w:sz w:val="36"/>
-          <w:szCs w:val="36"/>
-        </w:rPr>
-        <w:t>7</w:t>
-      </w:r>
-    </w:p>
-    <w:p>
-      <w:pPr>
-        <w:rPr>
-          <w:rFonts w:ascii="Times New Roman" w:hAnsi="Times New Roman" w:cs="Times New Roman"/>
-          <w:sz w:val="36"/>
-          <w:szCs w:val="36"/>
-        </w:rPr>
-      </w:pPr>
-      <w:r>
-        <w:rPr>
-          <w:rFonts w:ascii="Wingdings" w:hAnsi="Wingdings"/>
-          <w:sz w:val="36"/>
-          <w:szCs w:val="36"/>
-        </w:rPr>
-        <w:t></w:t>
-      </w:r>
-      <w:r>
-        <w:rPr>
-          <w:rFonts w:ascii="Times New Roman" w:hAnsi="Times New Roman" w:cs="Times New Roman"/>
-          <w:sz w:val="36"/>
-          <w:szCs w:val="36"/>
-        </w:rPr>
-        <w:t>163578619</w:t>
-      </w:r>
-      <w:r>
-        <w:rPr>
-          <w:rFonts w:ascii="Wingdings" w:hAnsi="Wingdings"/>
-          <w:sz w:val="36"/>
-          <w:szCs w:val="36"/>
-        </w:rPr>
-        <w:t></w:t>
-      </w:r>
-      <w:r>
-        <w:rPr>
-          <w:rFonts w:ascii="Times New Roman" w:hAnsi="Times New Roman" w:cs="Times New Roman"/>
-          <w:sz w:val="36"/>
-          <w:szCs w:val="36"/>
-        </w:rPr>
-        <w:t>473567346</w:t>
-      </w:r>
-    </w:p>
-    <w:p>
-      <w:pPr>
-        <w:rPr>
-          <w:rFonts w:ascii="Times New Roman" w:hAnsi="Times New Roman" w:cs="Times New Roman"/>
-          <w:sz w:val="36"/>
-          <w:szCs w:val="36"/>
-        </w:rPr>
-      </w:pPr>
-    </w:p>
-    <w:p>
-      <w:pPr>
-        <w:rPr>
-          <w:rFonts w:ascii="Times New Roman" w:hAnsi="Times New Roman" w:cs="Times New Roman"/>
-          <w:sz w:val="36"/>
-          <w:szCs w:val="36"/>
-        </w:rPr>
-      </w:pPr>
-      <w:r>
-        <w:rPr>
-          <w:rFonts w:ascii="Times New Roman" w:hAnsi="Times New Roman" w:cs="Times New Roman"/>
-          <w:sz w:val="36"/>
-          <w:szCs w:val="36"/>
-        </w:rPr>
-        <w:t>21</w:t>
-      </w:r>
-      <w:r>
-        <w:rPr>
-          <w:rFonts w:ascii="Wingdings" w:hAnsi="Wingdings"/>
-          <w:sz w:val="36"/>
-          <w:szCs w:val="36"/>
-        </w:rPr>
-        <w:t></w:t>
-      </w:r>
-      <w:r>
-        <w:rPr>
-          <w:rFonts w:ascii="Times New Roman" w:hAnsi="Times New Roman" w:cs="Times New Roman"/>
-          <w:sz w:val="36"/>
-          <w:szCs w:val="36"/>
-        </w:rPr>
-        <w:t>83793</w:t>
-      </w:r>
-      <w:r>
-        <w:rPr>
-          <w:rFonts w:ascii="Wingdings" w:hAnsi="Wingdings"/>
-          <w:sz w:val="36"/>
-          <w:szCs w:val="36"/>
-        </w:rPr>
-        <w:t></w:t>
-      </w:r>
-      <w:r>
-        <w:rPr>
-          <w:rFonts w:ascii="Times New Roman" w:hAnsi="Times New Roman" w:cs="Times New Roman"/>
-          <w:sz w:val="36"/>
-          <w:szCs w:val="36"/>
-        </w:rPr>
-        <w:t>56129</w:t>
-      </w:r>
-      <w:r>
-        <w:rPr>
-          <w:rFonts w:ascii="Wingdings" w:hAnsi="Wingdings"/>
-          <w:sz w:val="36"/>
-          <w:szCs w:val="36"/>
-        </w:rPr>
-        <w:t></w:t>
-      </w:r>
-      <w:r>
-        <w:rPr>
-          <w:rFonts w:ascii="Times New Roman" w:hAnsi="Times New Roman" w:cs="Times New Roman"/>
-          <w:sz w:val="36"/>
-          <w:szCs w:val="36"/>
-        </w:rPr>
-        <w:t>84791</w:t>
-      </w:r>
-    </w:p>
-    <w:p>
-      <w:pPr>
-        <w:rPr>
-          <w:rFonts w:ascii="Times New Roman" w:hAnsi="Times New Roman" w:cs="Times New Roman"/>
-          <w:sz w:val="36"/>
-          <w:szCs w:val="36"/>
-        </w:rPr>
-      </w:pPr>
-      <w:r>
-        <w:rPr>
-          <w:rFonts w:ascii="Times New Roman" w:hAnsi="Times New Roman" w:cs="Times New Roman"/>
-          <w:sz w:val="36"/>
-          <w:szCs w:val="36"/>
-        </w:rPr>
-        <w:t>8236481237401</w:t>
-      </w:r>
-      <w:r>
-        <w:rPr>
-          <w:rFonts w:ascii="Wingdings" w:hAnsi="Wingdings"/>
-          <w:sz w:val="36"/>
-          <w:szCs w:val="36"/>
-        </w:rPr>
-        <w:t></w:t>
-      </w:r>
-      <w:r>
-        <w:rPr>
-          <w:rFonts w:ascii="Times New Roman" w:hAnsi="Times New Roman" w:cs="Times New Roman"/>
-          <w:sz w:val="36"/>
-          <w:szCs w:val="36"/>
-        </w:rPr>
-        <w:t>273649</w:t>
-      </w:r>
-    </w:p>
-    <w:p>
-      <w:pPr>
-        <w:rPr>
-          <w:rFonts w:ascii="Times New Roman" w:hAnsi="Times New Roman" w:cs="Times New Roman"/>
-          <w:sz w:val="36"/>
-          <w:szCs w:val="36"/>
-        </w:rPr>
-      </w:pPr>
-      <w:r>
-        <w:rPr>
-          <w:rFonts w:ascii="Times New Roman" w:hAnsi="Times New Roman" w:cs="Times New Roman"/>
-          <w:sz w:val="36"/>
-          <w:szCs w:val="36"/>
-        </w:rPr>
-        <w:t>1</w:t>
-      </w:r>
-      <w:r>
-        <w:rPr>
-          <w:rFonts w:ascii="Wingdings" w:hAnsi="Wingdings"/>
-          <w:sz w:val="36"/>
-          <w:szCs w:val="36"/>
-        </w:rPr>
-        <w:t></w:t>
-      </w:r>
-      <w:r>
-        <w:rPr>
-          <w:rFonts w:ascii="Times New Roman" w:hAnsi="Times New Roman" w:cs="Times New Roman"/>
-          <w:sz w:val="36"/>
-          <w:szCs w:val="36"/>
-        </w:rPr>
-        <w:t>723640182364781236</w:t>
-      </w:r>
-    </w:p>
-    <w:p>
-      <w:pPr>
-        <w:rPr>
-          <w:rFonts w:ascii="Times New Roman" w:hAnsi="Times New Roman" w:cs="Times New Roman"/>
-          <w:sz w:val="36"/>
-          <w:szCs w:val="36"/>
-        </w:rPr>
-      </w:pPr>
-      <w:r>
-        <w:rPr>
-          <w:rFonts w:ascii="Times New Roman" w:hAnsi="Times New Roman" w:cs="Times New Roman"/>
-          <w:sz w:val="36"/>
-          <w:szCs w:val="36"/>
-        </w:rPr>
-        <w:t>40</w:t>
-      </w:r>
-      <w:r>
-        <w:rPr>
-          <w:rFonts w:ascii="Wingdings" w:hAnsi="Wingdings"/>
-          <w:sz w:val="36"/>
-          <w:szCs w:val="36"/>
-        </w:rPr>
-        <w:t></w:t>
-      </w:r>
-      <w:r>
-        <w:rPr>
-          <w:rFonts w:ascii="Times New Roman" w:hAnsi="Times New Roman" w:cs="Times New Roman"/>
-          <w:sz w:val="36"/>
-          <w:szCs w:val="36"/>
-        </w:rPr>
-        <w:t>81237408</w:t>
-      </w:r>
-      <w:r>
-        <w:rPr>
-          <w:rFonts w:ascii="Wingdings" w:hAnsi="Wingdings"/>
-          <w:sz w:val="36"/>
-          <w:szCs w:val="36"/>
-        </w:rPr>
-        <w:t></w:t>
-      </w:r>
-      <w:r>
-        <w:rPr>
-          <w:rFonts w:ascii="Times New Roman" w:hAnsi="Times New Roman" w:cs="Times New Roman"/>
-          <w:sz w:val="36"/>
-          <w:szCs w:val="36"/>
-        </w:rPr>
-        <w:t>1</w:t>
-      </w:r>
-      <w:r>
-        <w:rPr>
-          <w:rFonts w:ascii="Wingdings" w:hAnsi="Wingdings"/>
-          <w:sz w:val="36"/>
-          <w:szCs w:val="36"/>
-        </w:rPr>
-        <w:t></w:t>
-      </w:r>
-      <w:r>
-        <w:rPr>
-          <w:rFonts w:ascii="Times New Roman" w:hAnsi="Times New Roman" w:cs="Times New Roman"/>
-          <w:sz w:val="36"/>
-          <w:szCs w:val="36"/>
-        </w:rPr>
-        <w:t>23</w:t>
-      </w:r>
-      <w:r>
-        <w:rPr>
-          <w:rFonts w:ascii="Wingdings" w:hAnsi="Wingdings"/>
-          <w:sz w:val="36"/>
-          <w:szCs w:val="36"/>
-        </w:rPr>
-        <w:t></w:t>
-      </w:r>
-      <w:r>
-        <w:rPr>
-          <w:rFonts w:ascii="Times New Roman" w:hAnsi="Times New Roman" w:cs="Times New Roman"/>
-          <w:sz w:val="36"/>
-          <w:szCs w:val="36"/>
-        </w:rPr>
-        <w:t>678</w:t>
-      </w:r>
-    </w:p>
-    <w:p>
-      <w:pPr>
-        <w:rPr>
-          <w:rFonts w:ascii="Times New Roman" w:hAnsi="Times New Roman" w:cs="Times New Roman"/>
-          <w:sz w:val="36"/>
-          <w:szCs w:val="36"/>
-        </w:rPr>
-      </w:pPr>
-      <w:r>
-        <w:rPr>
-          <w:rFonts w:ascii="Times New Roman" w:hAnsi="Times New Roman" w:cs="Times New Roman"/>
-          <w:sz w:val="36"/>
-          <w:szCs w:val="36"/>
-        </w:rPr>
-        <w:t>53264</w:t>
-      </w:r>
-      <w:r>
-        <w:rPr>
-          <w:rFonts w:ascii="Wingdings" w:hAnsi="Wingdings"/>
-          <w:sz w:val="36"/>
-          <w:szCs w:val="36"/>
-        </w:rPr>
-        <w:t></w:t>
-      </w:r>
-      <w:r>
-        <w:rPr>
-          <w:rFonts w:ascii="Times New Roman" w:hAnsi="Times New Roman" w:cs="Times New Roman"/>
-          <w:sz w:val="36"/>
-          <w:szCs w:val="36"/>
-        </w:rPr>
-        <w:t>82374098123640</w:t>
-      </w:r>
-    </w:p>
-    <w:p>
-      <w:pPr>
-        <w:rPr>
-          <w:rFonts w:ascii="Times New Roman" w:hAnsi="Times New Roman" w:cs="Times New Roman"/>
-          <w:sz w:val="36"/>
-          <w:szCs w:val="36"/>
-        </w:rPr>
-      </w:pPr>
-    </w:p>
-    <w:p>
-      <w:pPr>
-        <w:rPr>
-          <w:rFonts w:ascii="Times New Roman" w:hAnsi="Times New Roman" w:cs="Times New Roman"/>
-          <w:sz w:val="36"/>
-          <w:szCs w:val="36"/>
-        </w:rPr>
-      </w:pPr>
-      <w:r>
-        <w:rPr>
-          <w:rFonts w:ascii="Times New Roman" w:hAnsi="Times New Roman" w:cs="Times New Roman"/>
-          <w:sz w:val="36"/>
-          <w:szCs w:val="36"/>
-        </w:rPr>
-        <w:t>29387491236591823743</w:t>
-      </w:r>
-    </w:p>
-    <w:p>
-      <w:pPr>
-        <w:rPr>
-          <w:rFonts w:ascii="Times New Roman" w:hAnsi="Times New Roman" w:cs="Times New Roman"/>
-          <w:sz w:val="36"/>
-          <w:szCs w:val="36"/>
-        </w:rPr>
-      </w:pPr>
-      <w:r>
-        <w:rPr>
-          <w:rFonts w:ascii="Times New Roman" w:hAnsi="Times New Roman" w:cs="Times New Roman"/>
-          <w:sz w:val="36"/>
-          <w:szCs w:val="36"/>
-        </w:rPr>
-        <w:t>12398479182347918236</w:t>
-      </w:r>
-    </w:p>
-    <w:p>
-      <w:pPr>
-        <w:rPr>
-          <w:rFonts w:ascii="Times New Roman" w:hAnsi="Times New Roman" w:cs="Times New Roman"/>
-          <w:sz w:val="36"/>
-          <w:szCs w:val="36"/>
-        </w:rPr>
-      </w:pPr>
-      <w:r>
-        <w:rPr>
-          <w:rFonts w:ascii="Times New Roman" w:hAnsi="Times New Roman" w:cs="Times New Roman"/>
-          <w:sz w:val="36"/>
-          <w:szCs w:val="36"/>
-        </w:rPr>
-        <w:t>83749182356192387431</w:t>
-      </w:r>
-    </w:p>
-    <w:p>
-      <w:pPr>
-        <w:rPr>
-          <w:rFonts w:ascii="Times New Roman" w:hAnsi="Times New Roman" w:cs="Times New Roman"/>
-          <w:sz w:val="36"/>
-          <w:szCs w:val="36"/>
-        </w:rPr>
-      </w:pPr>
-      <w:r>
-        <w:rPr>
-          <w:rFonts w:ascii="Times New Roman" w:hAnsi="Times New Roman" w:cs="Times New Roman"/>
-          <w:sz w:val="36"/>
-          <w:szCs w:val="36"/>
-        </w:rPr>
-        <w:t>19283749823758612934</w:t>
-      </w:r>
-    </w:p>
-    <w:p>
-      <w:pPr>
-        <w:rPr>
-          <w:rFonts w:ascii="Times New Roman" w:hAnsi="Times New Roman" w:cs="Times New Roman"/>
-          <w:sz w:val="36"/>
-          <w:szCs w:val="36"/>
-        </w:rPr>
-      </w:pPr>
-      <w:r>
-        <w:rPr>
-          <w:rFonts w:ascii="Times New Roman" w:hAnsi="Times New Roman" w:cs="Times New Roman"/>
-          <w:sz w:val="36"/>
-          <w:szCs w:val="36"/>
-        </w:rPr>
-        <w:t>12938479182374981236</w:t>
-      </w:r>
-    </w:p>
-    <w:p>
-      <w:pPr>
-        <w:rPr>
-          <w:rFonts w:ascii="Times New Roman" w:hAnsi="Times New Roman" w:cs="Times New Roman"/>
-          <w:sz w:val="36"/>
-          <w:szCs w:val="36"/>
-        </w:rPr>
-      </w:pPr>
-    </w:p>
-    <w:p>
-      <w:pPr>
-        <w:rPr>
-          <w:rFonts w:ascii="Times New Roman" w:hAnsi="Times New Roman" w:cs="Times New Roman"/>
-          <w:sz w:val="36"/>
-          <w:szCs w:val="36"/>
-        </w:rPr>
-      </w:pPr>
-      <w:r>
-        <w:rPr>
-          <w:rFonts w:ascii="Times New Roman" w:hAnsi="Times New Roman" w:cs="Times New Roman"/>
-          <w:sz w:val="36"/>
-          <w:szCs w:val="36"/>
-        </w:rPr>
-        <w:t>12938749812365198234</w:t>
-      </w:r>
-    </w:p>
-    <w:p>
-      <w:pPr>
-        <w:rPr>
-          <w:rFonts w:ascii="Times New Roman" w:hAnsi="Times New Roman" w:cs="Times New Roman"/>
-          <w:sz w:val="36"/>
-          <w:szCs w:val="36"/>
-        </w:rPr>
-      </w:pPr>
-      <w:r>
-        <w:rPr>
-          <w:rFonts w:ascii="Times New Roman" w:hAnsi="Times New Roman" w:cs="Times New Roman"/>
-          <w:sz w:val="36"/>
-          <w:szCs w:val="36"/>
-        </w:rPr>
-        <w:t>39485719283749816353</w:t>
-      </w:r>
-    </w:p>
-    <w:p>
-      <w:pPr>
-        <w:rPr>
-          <w:rFonts w:ascii="Times New Roman" w:hAnsi="Times New Roman" w:cs="Times New Roman"/>
-          <w:sz w:val="36"/>
-          <w:szCs w:val="36"/>
-        </w:rPr>
-      </w:pPr>
-      <w:r>
-        <w:rPr>
-          <w:rFonts w:ascii="Times New Roman" w:hAnsi="Times New Roman" w:cs="Times New Roman"/>
-          <w:sz w:val="36"/>
-          <w:szCs w:val="36"/>
-        </w:rPr>
-        <w:t>19823740918236519823</w:t>
-      </w:r>
-    </w:p>
-    <w:p>
-      <w:pPr>
-        <w:rPr>
-          <w:rFonts w:ascii="Times New Roman" w:hAnsi="Times New Roman" w:cs="Times New Roman"/>
-          <w:sz w:val="36"/>
-          <w:szCs w:val="36"/>
-        </w:rPr>
-      </w:pPr>
-      <w:r>
-        <w:rPr>
-          <w:rFonts w:ascii="Times New Roman" w:hAnsi="Times New Roman" w:cs="Times New Roman"/>
-          <w:sz w:val="36"/>
-          <w:szCs w:val="36"/>
-        </w:rPr>
-        <w:t>19823749812375986129</w:t>
-      </w:r>
-    </w:p>
-    <w:p>
-      <w:pPr>
-        <w:rPr>
-          <w:rFonts w:ascii="Times New Roman" w:hAnsi="Times New Roman" w:cs="Times New Roman"/>
-          <w:sz w:val="36"/>
-          <w:szCs w:val="36"/>
-        </w:rPr>
-      </w:pPr>
-      <w:r>
-        <w:rPr>
-          <w:rFonts w:ascii="Times New Roman" w:hAnsi="Times New Roman" w:cs="Times New Roman"/>
-          <w:sz w:val="36"/>
-          <w:szCs w:val="36"/>
-        </w:rPr>
-        <w:t>38489123749812365981</w:t>
-      </w:r>
-    </w:p>
-    <w:p>
-      <w:pPr>
-        <w:rPr>
-          <w:rFonts w:ascii="Times New Roman" w:hAnsi="Times New Roman" w:cs="Times New Roman"/>
-          <w:sz w:val="36"/>
-          <w:szCs w:val="36"/>
-        </w:rPr>
-      </w:pPr>
     </w:p>
     <w:p>
       <w:pPr>

</xml_diff>